<commit_message>
Fixed text in main doc
</commit_message>
<xml_diff>
--- a/MWT_HydrodynamicModelingMetadata.docx
+++ b/MWT_HydrodynamicModelingMetadata.docx
@@ -15,13 +15,7 @@
         <w:pStyle w:val="Heading2"/>
       </w:pPr>
       <w:r>
-        <w:t xml:space="preserve">McCormack-Williamson Tract Hydrodynamic Modeling </w:t>
-      </w:r>
-      <w:r>
-        <w:t>–</w:t>
-      </w:r>
-      <w:r>
-        <w:t xml:space="preserve"> CWS</w:t>
+        <w:t>McCormack-Williamson Tract Hydrodynamic Modeling – CWS</w:t>
       </w:r>
     </w:p>
     <w:p>
@@ -63,38 +57,52 @@
         <w:t xml:space="preserve">Description: </w:t>
       </w:r>
       <w:r>
-        <w:t xml:space="preserve">Calibrated </w:t>
-      </w:r>
-      <w:r>
-        <w:t xml:space="preserve">2D hydrodynamic </w:t>
-      </w:r>
-      <w:r>
-        <w:t xml:space="preserve">model for the </w:t>
-      </w:r>
-      <w:r>
-        <w:t>McCormack-Williamson Tract.</w:t>
+        <w:t>Calibrated 2D hydrodynamic model for the McCormack-Williamson Tract. Modeling is part of the UC Davis Center for Watershed Sciences McCormack-Williamson Tract Restoration Project</w:t>
+      </w:r>
+      <w:r>
+        <w:t xml:space="preserve"> funded by the Delta Science Program</w:t>
+      </w:r>
+      <w:r>
+        <w:t>.</w:t>
       </w:r>
       <w:r>
         <w:t xml:space="preserve"> </w:t>
       </w:r>
-      <w:r>
-        <w:t>Modeling is part of the</w:t>
-      </w:r>
-      <w:r>
-        <w:t xml:space="preserve"> UC Davis Center for Watershed Sciences </w:t>
-      </w:r>
-      <w:r>
-        <w:t>McCormack-Williamson Tract Restoration Project</w:t>
-      </w:r>
-      <w:r>
-        <w:t xml:space="preserve"> funded by the Delta Science Program</w:t>
-      </w:r>
-      <w:r>
-        <w:t>.</w:t>
+    </w:p>
+    <w:p>
+      <w:pPr>
+        <w:pStyle w:val="ListParagraph"/>
+        <w:numPr>
+          <w:ilvl w:val="0"/>
+          <w:numId w:val="1"/>
+        </w:numPr>
+      </w:pPr>
+      <w:r>
+        <w:rPr>
+          <w:b/>
+        </w:rPr>
+        <w:t>Contact information:</w:t>
       </w:r>
       <w:r>
         <w:t xml:space="preserve"> </w:t>
       </w:r>
+      <w:r>
+        <w:t xml:space="preserve">Lily </w:t>
+      </w:r>
+      <w:proofErr w:type="spellStart"/>
+      <w:r>
+        <w:t>Tomkovic</w:t>
+      </w:r>
+      <w:proofErr w:type="spellEnd"/>
+      <w:r>
+        <w:t xml:space="preserve">, UC Davis Center for Watershed Sciences, </w:t>
+      </w:r>
+      <w:r>
+        <w:t>latomkovic</w:t>
+      </w:r>
+      <w:r>
+        <w:t>@ucdavis.edu</w:t>
+      </w:r>
     </w:p>
     <w:p>
       <w:pPr>
@@ -108,35 +116,273 @@
         <w:rPr>
           <w:b/>
         </w:rPr>
+        <w:t xml:space="preserve">Geospatial extent: </w:t>
+      </w:r>
+    </w:p>
+    <w:p>
+      <w:pPr>
+        <w:pStyle w:val="ListParagraph"/>
+        <w:numPr>
+          <w:ilvl w:val="0"/>
+          <w:numId w:val="1"/>
+        </w:numPr>
+      </w:pPr>
+      <w:r>
+        <w:rPr>
+          <w:b/>
+        </w:rPr>
+        <w:t xml:space="preserve">Flows modeled: </w:t>
+      </w:r>
+      <w:r>
+        <w:t>Model development in progress</w:t>
+      </w:r>
+    </w:p>
+    <w:p>
+      <w:pPr>
+        <w:pStyle w:val="ListParagraph"/>
+        <w:numPr>
+          <w:ilvl w:val="0"/>
+          <w:numId w:val="1"/>
+        </w:numPr>
+      </w:pPr>
+      <w:r>
+        <w:rPr>
+          <w:b/>
+        </w:rPr>
+        <w:t>Dimensions:</w:t>
+      </w:r>
+      <w:r>
+        <w:t xml:space="preserve"> </w:t>
+      </w:r>
+      <w:r>
+        <w:t>2D</w:t>
+      </w:r>
+    </w:p>
+    <w:p>
+      <w:pPr>
+        <w:pStyle w:val="ListParagraph"/>
+        <w:numPr>
+          <w:ilvl w:val="0"/>
+          <w:numId w:val="1"/>
+        </w:numPr>
+      </w:pPr>
+      <w:r>
+        <w:rPr>
+          <w:b/>
+        </w:rPr>
+        <w:t>Resolution:</w:t>
+      </w:r>
+    </w:p>
+    <w:p>
+      <w:pPr>
+        <w:pStyle w:val="ListParagraph"/>
+        <w:numPr>
+          <w:ilvl w:val="0"/>
+          <w:numId w:val="1"/>
+        </w:numPr>
+      </w:pPr>
+      <w:r>
+        <w:rPr>
+          <w:b/>
+        </w:rPr>
+        <w:t xml:space="preserve">Platform: </w:t>
+      </w:r>
+      <w:r>
+        <w:t>Delft</w:t>
+      </w:r>
+    </w:p>
+    <w:p>
+      <w:pPr>
+        <w:pStyle w:val="ListParagraph"/>
+        <w:numPr>
+          <w:ilvl w:val="0"/>
+          <w:numId w:val="1"/>
+        </w:numPr>
+      </w:pPr>
+      <w:r>
+        <w:rPr>
+          <w:b/>
+        </w:rPr>
+        <w:t>Calibrated and verification performed:</w:t>
+      </w:r>
+    </w:p>
+    <w:p>
+      <w:pPr>
+        <w:pStyle w:val="ListParagraph"/>
+        <w:numPr>
+          <w:ilvl w:val="0"/>
+          <w:numId w:val="1"/>
+        </w:numPr>
+      </w:pPr>
+      <w:r>
+        <w:rPr>
+          <w:b/>
+        </w:rPr>
+        <w:t xml:space="preserve">Purpose: </w:t>
+      </w:r>
+    </w:p>
+    <w:p>
+      <w:pPr>
+        <w:pStyle w:val="ListParagraph"/>
+        <w:numPr>
+          <w:ilvl w:val="0"/>
+          <w:numId w:val="1"/>
+        </w:numPr>
+      </w:pPr>
+      <w:r>
+        <w:rPr>
+          <w:b/>
+        </w:rPr>
+        <w:t>Date of model completion</w:t>
+      </w:r>
+      <w:r>
+        <w:t xml:space="preserve">: </w:t>
+      </w:r>
+      <w:r>
+        <w:t>Model development in progress</w:t>
+      </w:r>
+    </w:p>
+    <w:p>
+      <w:pPr>
+        <w:pStyle w:val="ListParagraph"/>
+        <w:numPr>
+          <w:ilvl w:val="0"/>
+          <w:numId w:val="1"/>
+        </w:numPr>
+      </w:pPr>
+      <w:r>
+        <w:rPr>
+          <w:b/>
+        </w:rPr>
+        <w:t>Date and resolution of underlying elevation data</w:t>
+      </w:r>
+      <w:r>
+        <w:t>:</w:t>
+      </w:r>
+      <w:r>
+        <w:t xml:space="preserve"> Primary elevation data from 2007 LiDAR from the California Department of Water Resources Central Valley Floodplain Evaluation and Delineation (CVFED) project. </w:t>
+      </w:r>
+    </w:p>
+    <w:p>
+      <w:pPr>
+        <w:pStyle w:val="ListParagraph"/>
+        <w:numPr>
+          <w:ilvl w:val="0"/>
+          <w:numId w:val="1"/>
+        </w:numPr>
+      </w:pPr>
+      <w:r>
+        <w:rPr>
+          <w:b/>
+        </w:rPr>
+        <w:t>Availability to public or third party entities</w:t>
+      </w:r>
+      <w:r>
+        <w:t>:</w:t>
+      </w:r>
+      <w:r>
+        <w:t xml:space="preserve"> Please contact </w:t>
+      </w:r>
+      <w:r>
+        <w:t xml:space="preserve">Lily </w:t>
+      </w:r>
+      <w:proofErr w:type="spellStart"/>
+      <w:r>
+        <w:t>Tomkovic</w:t>
+      </w:r>
+      <w:proofErr w:type="spellEnd"/>
+      <w:r>
+        <w:t xml:space="preserve"> (</w:t>
+      </w:r>
+      <w:r>
+        <w:t>latomkovic</w:t>
+      </w:r>
+      <w:r>
+        <w:t>@ucdavis.edu).</w:t>
+      </w:r>
+    </w:p>
+    <w:p>
+      <w:pPr>
+        <w:pStyle w:val="Heading2"/>
+      </w:pPr>
+      <w:r>
+        <w:t>McCormack-Williamson Tract Project Planning Hydrodynamic Modeling – cbec</w:t>
+      </w:r>
+    </w:p>
+    <w:p>
+      <w:pPr>
+        <w:pStyle w:val="ListParagraph"/>
+        <w:numPr>
+          <w:ilvl w:val="0"/>
+          <w:numId w:val="5"/>
+        </w:numPr>
+      </w:pPr>
+      <w:r>
+        <w:rPr>
+          <w:b/>
+        </w:rPr>
+        <w:t xml:space="preserve">Project/Model title: </w:t>
+      </w:r>
+      <w:r>
+        <w:t>H</w:t>
+      </w:r>
+      <w:r>
+        <w:t xml:space="preserve">ydrodynamic modeling of the </w:t>
+      </w:r>
+      <w:r>
+        <w:t>McCormack-Williamson Tract for restoration planning</w:t>
+      </w:r>
+    </w:p>
+    <w:p>
+      <w:pPr>
+        <w:pStyle w:val="ListParagraph"/>
+        <w:numPr>
+          <w:ilvl w:val="0"/>
+          <w:numId w:val="5"/>
+        </w:numPr>
+      </w:pPr>
+      <w:r>
+        <w:rPr>
+          <w:b/>
+        </w:rPr>
+        <w:t xml:space="preserve">Description: </w:t>
+      </w:r>
+      <w:r>
+        <w:t>2D hydrodynamic modeling for the McCormack-Williamson Tract in support of restoration planning for The Nature Conservancy.</w:t>
+      </w:r>
+    </w:p>
+    <w:p>
+      <w:pPr>
+        <w:pStyle w:val="ListParagraph"/>
+        <w:numPr>
+          <w:ilvl w:val="0"/>
+          <w:numId w:val="5"/>
+        </w:numPr>
+      </w:pPr>
+      <w:r>
+        <w:rPr>
+          <w:b/>
+        </w:rPr>
         <w:t>Contact information:</w:t>
       </w:r>
       <w:r>
         <w:t xml:space="preserve"> </w:t>
       </w:r>
-      <w:r>
-        <w:t xml:space="preserve">Lily </w:t>
-      </w:r>
       <w:proofErr w:type="spellStart"/>
       <w:r>
-        <w:t>Tomkovic</w:t>
+        <w:t>cbec</w:t>
       </w:r>
       <w:proofErr w:type="spellEnd"/>
       <w:r>
-        <w:t xml:space="preserve">, UC Davis Center for Watershed Sciences, </w:t>
-      </w:r>
-      <w:r>
-        <w:t>latomkovic</w:t>
-      </w:r>
-      <w:r>
-        <w:t>@ucdavis.edu</w:t>
-      </w:r>
-    </w:p>
-    <w:p>
-      <w:pPr>
-        <w:pStyle w:val="ListParagraph"/>
-        <w:numPr>
-          <w:ilvl w:val="0"/>
-          <w:numId w:val="1"/>
+        <w:t xml:space="preserve"> eco engineering, info@cbecoeng.com</w:t>
+      </w:r>
+    </w:p>
+    <w:p>
+      <w:pPr>
+        <w:pStyle w:val="ListParagraph"/>
+        <w:numPr>
+          <w:ilvl w:val="0"/>
+          <w:numId w:val="5"/>
         </w:numPr>
       </w:pPr>
       <w:r>
@@ -151,7 +397,7 @@
         <w:pStyle w:val="ListParagraph"/>
         <w:numPr>
           <w:ilvl w:val="0"/>
-          <w:numId w:val="1"/>
+          <w:numId w:val="5"/>
         </w:numPr>
       </w:pPr>
       <w:r>
@@ -169,7 +415,7 @@
         <w:pStyle w:val="ListParagraph"/>
         <w:numPr>
           <w:ilvl w:val="0"/>
-          <w:numId w:val="1"/>
+          <w:numId w:val="5"/>
         </w:numPr>
       </w:pPr>
       <w:r>
@@ -179,417 +425,138 @@
         <w:t>Dimensions:</w:t>
       </w:r>
       <w:r>
+        <w:t xml:space="preserve"> 2D</w:t>
+      </w:r>
+    </w:p>
+    <w:p>
+      <w:pPr>
+        <w:pStyle w:val="ListParagraph"/>
+        <w:numPr>
+          <w:ilvl w:val="0"/>
+          <w:numId w:val="5"/>
+        </w:numPr>
+      </w:pPr>
+      <w:r>
+        <w:rPr>
+          <w:b/>
+        </w:rPr>
+        <w:t>Resolution:</w:t>
+      </w:r>
+    </w:p>
+    <w:p>
+      <w:pPr>
+        <w:pStyle w:val="ListParagraph"/>
+        <w:numPr>
+          <w:ilvl w:val="0"/>
+          <w:numId w:val="5"/>
+        </w:numPr>
+      </w:pPr>
+      <w:r>
+        <w:rPr>
+          <w:b/>
+        </w:rPr>
+        <w:t xml:space="preserve">Platform: </w:t>
+      </w:r>
+      <w:r>
+        <w:t>HEC-RAS 5.0</w:t>
+      </w:r>
+    </w:p>
+    <w:p>
+      <w:pPr>
+        <w:pStyle w:val="ListParagraph"/>
+        <w:numPr>
+          <w:ilvl w:val="0"/>
+          <w:numId w:val="5"/>
+        </w:numPr>
+      </w:pPr>
+      <w:r>
+        <w:rPr>
+          <w:b/>
+        </w:rPr>
+        <w:t>Calibrated and verification performed:</w:t>
+      </w:r>
+    </w:p>
+    <w:p>
+      <w:pPr>
+        <w:pStyle w:val="ListParagraph"/>
+        <w:numPr>
+          <w:ilvl w:val="0"/>
+          <w:numId w:val="5"/>
+        </w:numPr>
+      </w:pPr>
+      <w:r>
+        <w:rPr>
+          <w:b/>
+        </w:rPr>
+        <w:t xml:space="preserve">Purpose: </w:t>
+      </w:r>
+    </w:p>
+    <w:p>
+      <w:pPr>
+        <w:pStyle w:val="ListParagraph"/>
+        <w:numPr>
+          <w:ilvl w:val="0"/>
+          <w:numId w:val="5"/>
+        </w:numPr>
+      </w:pPr>
+      <w:r>
+        <w:rPr>
+          <w:b/>
+        </w:rPr>
+        <w:t>Date of model completion</w:t>
+      </w:r>
+      <w:r>
+        <w:t>: Model development in progress</w:t>
+      </w:r>
+    </w:p>
+    <w:p>
+      <w:pPr>
+        <w:pStyle w:val="ListParagraph"/>
+        <w:numPr>
+          <w:ilvl w:val="0"/>
+          <w:numId w:val="5"/>
+        </w:numPr>
+      </w:pPr>
+      <w:r>
+        <w:rPr>
+          <w:b/>
+        </w:rPr>
+        <w:t>Date and resolution of underlying elevation data</w:t>
+      </w:r>
+      <w:r>
+        <w:t>:</w:t>
+      </w:r>
+      <w:r>
         <w:t xml:space="preserve"> </w:t>
       </w:r>
-      <w:r>
-        <w:t>2D</w:t>
-      </w:r>
-    </w:p>
-    <w:p>
-      <w:pPr>
-        <w:pStyle w:val="ListParagraph"/>
-        <w:numPr>
-          <w:ilvl w:val="0"/>
-          <w:numId w:val="1"/>
-        </w:numPr>
-      </w:pPr>
-      <w:r>
-        <w:rPr>
-          <w:b/>
-        </w:rPr>
-        <w:t>Resolution:</w:t>
-      </w:r>
-    </w:p>
-    <w:p>
-      <w:pPr>
-        <w:pStyle w:val="ListParagraph"/>
-        <w:numPr>
-          <w:ilvl w:val="0"/>
-          <w:numId w:val="1"/>
-        </w:numPr>
-      </w:pPr>
-      <w:r>
-        <w:rPr>
-          <w:b/>
-        </w:rPr>
-        <w:t xml:space="preserve">Platform: </w:t>
-      </w:r>
-      <w:r>
-        <w:t>Delft</w:t>
-      </w:r>
-    </w:p>
-    <w:p>
-      <w:pPr>
-        <w:pStyle w:val="ListParagraph"/>
-        <w:numPr>
-          <w:ilvl w:val="0"/>
-          <w:numId w:val="1"/>
-        </w:numPr>
-      </w:pPr>
-      <w:r>
-        <w:rPr>
-          <w:b/>
-        </w:rPr>
-        <w:t>Calibrated and verification performed:</w:t>
-      </w:r>
-    </w:p>
-    <w:p>
-      <w:pPr>
-        <w:pStyle w:val="ListParagraph"/>
-        <w:numPr>
-          <w:ilvl w:val="0"/>
-          <w:numId w:val="1"/>
-        </w:numPr>
-      </w:pPr>
-      <w:r>
-        <w:rPr>
-          <w:b/>
-        </w:rPr>
-        <w:t xml:space="preserve">Purpose: </w:t>
-      </w:r>
-    </w:p>
-    <w:p>
-      <w:pPr>
-        <w:pStyle w:val="ListParagraph"/>
-        <w:numPr>
-          <w:ilvl w:val="0"/>
-          <w:numId w:val="1"/>
-        </w:numPr>
-      </w:pPr>
-      <w:r>
-        <w:rPr>
-          <w:b/>
-        </w:rPr>
-        <w:t>Date of model completion</w:t>
-      </w:r>
-      <w:r>
-        <w:t xml:space="preserve">: </w:t>
-      </w:r>
-      <w:r>
-        <w:t>Model development in progress</w:t>
-      </w:r>
-    </w:p>
-    <w:p>
-      <w:pPr>
-        <w:pStyle w:val="ListParagraph"/>
-        <w:numPr>
-          <w:ilvl w:val="0"/>
-          <w:numId w:val="1"/>
-        </w:numPr>
-      </w:pPr>
-      <w:r>
-        <w:rPr>
-          <w:b/>
-        </w:rPr>
-        <w:t>Date and resolution of underlying elevation data</w:t>
+    </w:p>
+    <w:p>
+      <w:pPr>
+        <w:pStyle w:val="ListParagraph"/>
+        <w:numPr>
+          <w:ilvl w:val="0"/>
+          <w:numId w:val="5"/>
+        </w:numPr>
+      </w:pPr>
+      <w:r>
+        <w:rPr>
+          <w:b/>
+        </w:rPr>
+        <w:t>Availability to public or third party entities</w:t>
       </w:r>
       <w:r>
         <w:t>:</w:t>
       </w:r>
       <w:r>
-        <w:t xml:space="preserve"> Primary elevation data from 2007 LiDAR from the California Department of Water Resources Central Valley Floodplain Evaluation and Delineation (CVFED) project. </w:t>
-      </w:r>
-    </w:p>
-    <w:p>
-      <w:pPr>
-        <w:pStyle w:val="ListParagraph"/>
-        <w:numPr>
-          <w:ilvl w:val="0"/>
-          <w:numId w:val="1"/>
-        </w:numPr>
-      </w:pPr>
-      <w:r>
-        <w:rPr>
-          <w:b/>
-        </w:rPr>
-        <w:t>Availability to public or third party entities</w:t>
-      </w:r>
-      <w:r>
-        <w:t>:</w:t>
-      </w:r>
-      <w:r>
         <w:t xml:space="preserve"> Please contact </w:t>
       </w:r>
-      <w:r>
-        <w:t xml:space="preserve">Lily </w:t>
-      </w:r>
       <w:proofErr w:type="spellStart"/>
       <w:r>
-        <w:t>Tomkovic</w:t>
+        <w:t>cbec</w:t>
       </w:r>
       <w:proofErr w:type="spellEnd"/>
       <w:r>
-        <w:t xml:space="preserve"> (</w:t>
-      </w:r>
-      <w:r>
-        <w:t>latomkovic</w:t>
-      </w:r>
-      <w:r>
-        <w:t>@ucdavis.edu).</w:t>
-      </w:r>
-    </w:p>
-    <w:p>
-      <w:pPr>
-        <w:pStyle w:val="Heading2"/>
-      </w:pPr>
-      <w:r>
-        <w:t>McCormack-Williamson Tract Project Planning Hydrodynamic Modeling – cbec</w:t>
-      </w:r>
-    </w:p>
-    <w:p>
-      <w:pPr>
-        <w:pStyle w:val="ListParagraph"/>
-        <w:numPr>
-          <w:ilvl w:val="0"/>
-          <w:numId w:val="5"/>
-        </w:numPr>
-      </w:pPr>
-      <w:r>
-        <w:rPr>
-          <w:b/>
-        </w:rPr>
-        <w:t xml:space="preserve">Project/Model title: </w:t>
-      </w:r>
-      <w:r>
-        <w:t>H</w:t>
-      </w:r>
-      <w:r>
-        <w:t xml:space="preserve">ydrodynamic modeling of the </w:t>
-      </w:r>
-      <w:r>
-        <w:t>McCormack-Williamson Tract</w:t>
-      </w:r>
-      <w:r>
-        <w:t xml:space="preserve"> for restoration planning</w:t>
-      </w:r>
-    </w:p>
-    <w:p>
-      <w:pPr>
-        <w:pStyle w:val="ListParagraph"/>
-        <w:numPr>
-          <w:ilvl w:val="0"/>
-          <w:numId w:val="5"/>
-        </w:numPr>
-      </w:pPr>
-      <w:r>
-        <w:rPr>
-          <w:b/>
-        </w:rPr>
-        <w:t xml:space="preserve">Description: </w:t>
-      </w:r>
-      <w:r>
-        <w:t>2D hydrodynamic modeling for the McCormack-Williamson Tract in support of restoration planning for The Nature Conservancy.</w:t>
-      </w:r>
-    </w:p>
-    <w:p>
-      <w:pPr>
-        <w:pStyle w:val="ListParagraph"/>
-        <w:numPr>
-          <w:ilvl w:val="0"/>
-          <w:numId w:val="5"/>
-        </w:numPr>
-      </w:pPr>
-      <w:r>
-        <w:rPr>
-          <w:b/>
-        </w:rPr>
-        <w:t>Contact information:</w:t>
-      </w:r>
-      <w:r>
-        <w:t xml:space="preserve"> </w:t>
-      </w:r>
-      <w:proofErr w:type="spellStart"/>
-      <w:r>
-        <w:t>cbec</w:t>
-      </w:r>
-      <w:proofErr w:type="spellEnd"/>
-      <w:r>
-        <w:t xml:space="preserve"> eco engineering, info@cbecoeng.com</w:t>
-      </w:r>
-    </w:p>
-    <w:p>
-      <w:pPr>
-        <w:pStyle w:val="ListParagraph"/>
-        <w:numPr>
-          <w:ilvl w:val="0"/>
-          <w:numId w:val="5"/>
-        </w:numPr>
-      </w:pPr>
-      <w:r>
-        <w:rPr>
-          <w:b/>
-        </w:rPr>
-        <w:t xml:space="preserve">Geospatial extent: </w:t>
-      </w:r>
-    </w:p>
-    <w:p>
-      <w:pPr>
-        <w:pStyle w:val="ListParagraph"/>
-        <w:numPr>
-          <w:ilvl w:val="0"/>
-          <w:numId w:val="5"/>
-        </w:numPr>
-      </w:pPr>
-      <w:r>
-        <w:rPr>
-          <w:b/>
-        </w:rPr>
-        <w:t xml:space="preserve">Flows modeled: </w:t>
-      </w:r>
-      <w:r>
-        <w:t>Model development in progress</w:t>
-      </w:r>
-    </w:p>
-    <w:p>
-      <w:pPr>
-        <w:pStyle w:val="ListParagraph"/>
-        <w:numPr>
-          <w:ilvl w:val="0"/>
-          <w:numId w:val="5"/>
-        </w:numPr>
-      </w:pPr>
-      <w:r>
-        <w:rPr>
-          <w:b/>
-        </w:rPr>
-        <w:t>Dimensions:</w:t>
-      </w:r>
-      <w:r>
-        <w:t xml:space="preserve"> 2D</w:t>
-      </w:r>
-    </w:p>
-    <w:p>
-      <w:pPr>
-        <w:pStyle w:val="ListParagraph"/>
-        <w:numPr>
-          <w:ilvl w:val="0"/>
-          <w:numId w:val="5"/>
-        </w:numPr>
-      </w:pPr>
-      <w:r>
-        <w:rPr>
-          <w:b/>
-        </w:rPr>
-        <w:t>Resolution:</w:t>
-      </w:r>
-    </w:p>
-    <w:p>
-      <w:pPr>
-        <w:pStyle w:val="ListParagraph"/>
-        <w:numPr>
-          <w:ilvl w:val="0"/>
-          <w:numId w:val="5"/>
-        </w:numPr>
-      </w:pPr>
-      <w:r>
-        <w:rPr>
-          <w:b/>
-        </w:rPr>
-        <w:t xml:space="preserve">Platform: </w:t>
-      </w:r>
-      <w:r>
-        <w:t>HEC-RAS 5.0</w:t>
-      </w:r>
-    </w:p>
-    <w:p>
-      <w:pPr>
-        <w:pStyle w:val="ListParagraph"/>
-        <w:numPr>
-          <w:ilvl w:val="0"/>
-          <w:numId w:val="5"/>
-        </w:numPr>
-      </w:pPr>
-      <w:r>
-        <w:rPr>
-          <w:b/>
-        </w:rPr>
-        <w:t>Calibrated and verification performed:</w:t>
-      </w:r>
-    </w:p>
-    <w:p>
-      <w:pPr>
-        <w:pStyle w:val="ListParagraph"/>
-        <w:numPr>
-          <w:ilvl w:val="0"/>
-          <w:numId w:val="5"/>
-        </w:numPr>
-      </w:pPr>
-      <w:r>
-        <w:rPr>
-          <w:b/>
-        </w:rPr>
-        <w:t xml:space="preserve">Purpose: </w:t>
-      </w:r>
-    </w:p>
-    <w:p>
-      <w:pPr>
-        <w:pStyle w:val="ListParagraph"/>
-        <w:numPr>
-          <w:ilvl w:val="0"/>
-          <w:numId w:val="5"/>
-        </w:numPr>
-      </w:pPr>
-      <w:r>
-        <w:rPr>
-          <w:b/>
-        </w:rPr>
-        <w:t>Date of model completion</w:t>
-      </w:r>
-      <w:r>
-        <w:t>: Model development in progress</w:t>
-      </w:r>
-    </w:p>
-    <w:p>
-      <w:pPr>
-        <w:pStyle w:val="ListParagraph"/>
-        <w:numPr>
-          <w:ilvl w:val="0"/>
-          <w:numId w:val="5"/>
-        </w:numPr>
-      </w:pPr>
-      <w:r>
-        <w:rPr>
-          <w:b/>
-        </w:rPr>
-        <w:t>Date and resolution of underlying elevation data</w:t>
-      </w:r>
-      <w:r>
-        <w:t>:</w:t>
-      </w:r>
-      <w:r>
-        <w:t xml:space="preserve"> </w:t>
-      </w:r>
-    </w:p>
-    <w:p>
-      <w:pPr>
-        <w:pStyle w:val="ListParagraph"/>
-        <w:numPr>
-          <w:ilvl w:val="0"/>
-          <w:numId w:val="5"/>
-        </w:numPr>
-      </w:pPr>
-      <w:r>
-        <w:rPr>
-          <w:b/>
-        </w:rPr>
-        <w:t>Availability to public or third party entities</w:t>
-      </w:r>
-      <w:r>
-        <w:t>:</w:t>
-      </w:r>
-      <w:r>
-        <w:t xml:space="preserve"> Please contact </w:t>
-      </w:r>
-      <w:proofErr w:type="spellStart"/>
-      <w:r>
-        <w:t>cbec</w:t>
-      </w:r>
-      <w:proofErr w:type="spellEnd"/>
-      <w:r>
-        <w:t xml:space="preserve"> eco engineering, info@cbecoeng.com</w:t>
-      </w:r>
-      <w:r>
-        <w:t>.</w:t>
+        <w:t xml:space="preserve"> eco engineering, info@cbecoeng.com.</w:t>
       </w:r>
     </w:p>
     <w:p>
@@ -805,10 +772,7 @@
         <w:t xml:space="preserve">Flows modeled: </w:t>
       </w:r>
       <w:r>
-        <w:t xml:space="preserve">Calibration to ~80 </w:t>
-      </w:r>
-      <w:r>
-        <w:t>m</w:t>
+        <w:t>Calibration to ~80 m</w:t>
       </w:r>
       <w:r>
         <w:rPr>
@@ -817,13 +781,28 @@
         <w:t>3</w:t>
       </w:r>
       <w:r>
+        <w:t>/s; Validation to ~200 m</w:t>
+      </w:r>
+      <w:r>
+        <w:rPr>
+          <w:vertAlign w:val="superscript"/>
+        </w:rPr>
+        <w:t>3</w:t>
+      </w:r>
+      <w:r>
         <w:t>/s</w:t>
       </w:r>
       <w:r>
-        <w:t xml:space="preserve">; Validation to ~200 </w:t>
-      </w:r>
-      <w:r>
-        <w:t>m</w:t>
+        <w:t>;</w:t>
+      </w:r>
+      <w:r>
+        <w:t xml:space="preserve"> Modeling performed for flows up to flow of record in daily time series (</w:t>
+      </w:r>
+      <w:r>
+        <w:t>1</w:t>
+      </w:r>
+      <w:r>
+        <w:t>,745 m</w:t>
       </w:r>
       <w:r>
         <w:rPr>
@@ -832,28 +811,69 @@
         <w:t>3</w:t>
       </w:r>
       <w:r>
-        <w:t>/s</w:t>
-      </w:r>
-      <w:r>
-        <w:t>;</w:t>
-      </w:r>
-      <w:r>
-        <w:t xml:space="preserve"> Modeling performed for flows up to flow of record in daily time series (</w:t>
-      </w:r>
-      <w:r>
-        <w:t>1</w:t>
-      </w:r>
-      <w:r>
-        <w:t>,745 m</w:t>
+        <w:t>/s)</w:t>
+      </w:r>
+    </w:p>
+    <w:p>
+      <w:pPr>
+        <w:pStyle w:val="ListParagraph"/>
+        <w:numPr>
+          <w:ilvl w:val="0"/>
+          <w:numId w:val="4"/>
+        </w:numPr>
+      </w:pPr>
+      <w:r>
+        <w:rPr>
+          <w:b/>
+        </w:rPr>
+        <w:t>Dimensions:</w:t>
+      </w:r>
+      <w:r>
+        <w:t xml:space="preserve"> 1D channel, 2D floodplain area</w:t>
+      </w:r>
+    </w:p>
+    <w:p>
+      <w:pPr>
+        <w:pStyle w:val="ListParagraph"/>
+        <w:numPr>
+          <w:ilvl w:val="0"/>
+          <w:numId w:val="4"/>
+        </w:numPr>
+      </w:pPr>
+      <w:r>
+        <w:rPr>
+          <w:b/>
+        </w:rPr>
+        <w:t>Resolution:</w:t>
+      </w:r>
+      <w:r>
+        <w:t xml:space="preserve"> Cell size 110-4,200 m</w:t>
       </w:r>
       <w:r>
         <w:rPr>
           <w:vertAlign w:val="superscript"/>
         </w:rPr>
-        <w:t>3</w:t>
-      </w:r>
-      <w:r>
-        <w:t>/s)</w:t>
+        <w:t>2</w:t>
+      </w:r>
+      <w:r>
+        <w:t xml:space="preserve"> (flexible mesh), </w:t>
+      </w:r>
+      <w:proofErr w:type="spellStart"/>
+      <w:r>
+        <w:t>subgrid</w:t>
+      </w:r>
+      <w:proofErr w:type="spellEnd"/>
+      <w:r>
+        <w:t xml:space="preserve"> capacity of HEC-RAS 5.0 model allows for output at DEM resolution (1 m</w:t>
+      </w:r>
+      <w:r>
+        <w:rPr>
+          <w:vertAlign w:val="superscript"/>
+        </w:rPr>
+        <w:t>2</w:t>
+      </w:r>
+      <w:r>
+        <w:t>). DEM based on 2007 LiDAR plus Real Time Kinematic (RTK) GPS survey data for areas altered with restoration. Channel bathymetry based on channel surface interpolation (within HEC-RAS) using cross-sections of ~200 m spacing.</w:t>
       </w:r>
     </w:p>
     <w:p>
@@ -868,10 +888,10 @@
         <w:rPr>
           <w:b/>
         </w:rPr>
-        <w:t>Dimensions:</w:t>
-      </w:r>
-      <w:r>
-        <w:t xml:space="preserve"> 1D channel, 2D floodplain area</w:t>
+        <w:t xml:space="preserve">Platform: </w:t>
+      </w:r>
+      <w:r>
+        <w:t xml:space="preserve">HEC-RAS 5.0, US Army Corps of Engineers </w:t>
       </w:r>
     </w:p>
     <w:p>
@@ -886,10 +906,88 @@
         <w:rPr>
           <w:b/>
         </w:rPr>
-        <w:t>Resolution:</w:t>
-      </w:r>
-      <w:r>
-        <w:t xml:space="preserve"> Cell size 110-4,200 m</w:t>
+        <w:t xml:space="preserve">Calibrated and verification performed: </w:t>
+      </w:r>
+      <w:r>
+        <w:t>Yes, calibration and validation performed for pre- and post-restoration conditions using in-channel and floodplain WSE.</w:t>
+      </w:r>
+    </w:p>
+    <w:p>
+      <w:pPr>
+        <w:pStyle w:val="ListParagraph"/>
+        <w:numPr>
+          <w:ilvl w:val="0"/>
+          <w:numId w:val="4"/>
+        </w:numPr>
+      </w:pPr>
+      <w:r>
+        <w:rPr>
+          <w:b/>
+        </w:rPr>
+        <w:t xml:space="preserve">Purpose: </w:t>
+      </w:r>
+      <w:r>
+        <w:t>Developed by Alison Whipple as part of her dissertation research on spatiotemporal quantification of floodplain inundation patterns. Informed the larger UC Davis Center for Watershed Sciences Cosumnes Research Group Phase 3 project (</w:t>
+      </w:r>
+      <w:r>
+        <w:t>https://watershed.ucdavis.edu/project/crg3</w:t>
+      </w:r>
+      <w:r>
+        <w:t>).</w:t>
+      </w:r>
+    </w:p>
+    <w:p>
+      <w:pPr>
+        <w:pStyle w:val="ListParagraph"/>
+        <w:numPr>
+          <w:ilvl w:val="0"/>
+          <w:numId w:val="4"/>
+        </w:numPr>
+      </w:pPr>
+      <w:r>
+        <w:rPr>
+          <w:b/>
+        </w:rPr>
+        <w:t>Date of model completion</w:t>
+      </w:r>
+      <w:r>
+        <w:t>: 2017</w:t>
+      </w:r>
+    </w:p>
+    <w:p>
+      <w:pPr>
+        <w:pStyle w:val="ListParagraph"/>
+        <w:numPr>
+          <w:ilvl w:val="0"/>
+          <w:numId w:val="4"/>
+        </w:numPr>
+      </w:pPr>
+      <w:r>
+        <w:rPr>
+          <w:b/>
+        </w:rPr>
+        <w:t>Date and resolution of underlying elevation data</w:t>
+      </w:r>
+      <w:r>
+        <w:t>:</w:t>
+      </w:r>
+      <w:r>
+        <w:t xml:space="preserve"> </w:t>
+      </w:r>
+      <w:r>
+        <w:t xml:space="preserve">Primary elevation data from </w:t>
+      </w:r>
+      <w:r>
+        <w:t>2007 LiDAR from the California Department of Water Resources Central Valley Floodplain Evaluation and Delineation (CVFED) project.</w:t>
+      </w:r>
+      <w:r>
+        <w:t xml:space="preserve"> Areas modified by restoration implementation were surveyed using RTK GPS in the fall of 2014 (shortly after project implementation). Most cross-sections used for channel surface interpolation were obtained in the</w:t>
+      </w:r>
+      <w:r>
+        <w:t xml:space="preserve"> summer of 2014. DEM resolution: </w:t>
+      </w:r>
+      <w:r>
+        <w:t>1 m</w:t>
       </w:r>
       <w:r>
         <w:rPr>
@@ -898,24 +996,7 @@
         <w:t>2</w:t>
       </w:r>
       <w:r>
-        <w:t xml:space="preserve"> (flexible mesh), </w:t>
-      </w:r>
-      <w:proofErr w:type="spellStart"/>
-      <w:r>
-        <w:t>subgrid</w:t>
-      </w:r>
-      <w:proofErr w:type="spellEnd"/>
-      <w:r>
-        <w:t xml:space="preserve"> capacity of HEC-RAS 5.0 model allows for output at DEM resolution (1 m</w:t>
-      </w:r>
-      <w:r>
-        <w:rPr>
-          <w:vertAlign w:val="superscript"/>
-        </w:rPr>
-        <w:t>2</w:t>
-      </w:r>
-      <w:r>
-        <w:t>). DEM based on 2007 LiDAR plus Real Time Kinematic (RTK) GPS survey data for areas altered with restoration. Channel bathymetry based on channel surface interpolation (within HEC-RAS) using cross-sections of ~200 m spacing.</w:t>
+        <w:t>.</w:t>
       </w:r>
     </w:p>
     <w:p>
@@ -930,135 +1011,12 @@
         <w:rPr>
           <w:b/>
         </w:rPr>
-        <w:t xml:space="preserve">Platform: </w:t>
-      </w:r>
-      <w:r>
-        <w:t xml:space="preserve">HEC-RAS 5.0, US Army Corps of Engineers </w:t>
-      </w:r>
-    </w:p>
-    <w:p>
-      <w:pPr>
-        <w:pStyle w:val="ListParagraph"/>
-        <w:numPr>
-          <w:ilvl w:val="0"/>
-          <w:numId w:val="4"/>
-        </w:numPr>
-      </w:pPr>
-      <w:r>
-        <w:rPr>
-          <w:b/>
-        </w:rPr>
-        <w:t xml:space="preserve">Calibrated and verification performed: </w:t>
-      </w:r>
-      <w:r>
-        <w:t>Yes, calibration and validation performed for pre- and post-restoration conditions using in-channel and floodplain WSE.</w:t>
-      </w:r>
-    </w:p>
-    <w:p>
-      <w:pPr>
-        <w:pStyle w:val="ListParagraph"/>
-        <w:numPr>
-          <w:ilvl w:val="0"/>
-          <w:numId w:val="4"/>
-        </w:numPr>
-      </w:pPr>
-      <w:r>
-        <w:rPr>
-          <w:b/>
-        </w:rPr>
-        <w:t xml:space="preserve">Purpose: </w:t>
-      </w:r>
-      <w:r>
-        <w:t>Developed by Alison Whipple as part of her dissertation research on spatiotemporal quantification of floodplain inundation patterns. Informed the larger UC Davis Center for Watershed Sciences Cosumnes Research Group Phase 3 project (</w:t>
-      </w:r>
-      <w:r>
-        <w:t>https://watershed.ucdavis.edu/project/crg3</w:t>
-      </w:r>
-      <w:r>
-        <w:t>).</w:t>
-      </w:r>
-    </w:p>
-    <w:p>
-      <w:pPr>
-        <w:pStyle w:val="ListParagraph"/>
-        <w:numPr>
-          <w:ilvl w:val="0"/>
-          <w:numId w:val="4"/>
-        </w:numPr>
-      </w:pPr>
-      <w:r>
-        <w:rPr>
-          <w:b/>
-        </w:rPr>
-        <w:t>Date of model completion</w:t>
-      </w:r>
-      <w:r>
-        <w:t>: 2017</w:t>
-      </w:r>
-    </w:p>
-    <w:p>
-      <w:pPr>
-        <w:pStyle w:val="ListParagraph"/>
-        <w:numPr>
-          <w:ilvl w:val="0"/>
-          <w:numId w:val="4"/>
-        </w:numPr>
-      </w:pPr>
-      <w:r>
-        <w:rPr>
-          <w:b/>
-        </w:rPr>
-        <w:t>Date and resolution of underlying elevation data</w:t>
+        <w:t>Availability to public or third party entities</w:t>
       </w:r>
       <w:r>
         <w:t>:</w:t>
       </w:r>
       <w:r>
-        <w:t xml:space="preserve"> </w:t>
-      </w:r>
-      <w:r>
-        <w:t xml:space="preserve">Primary elevation data from </w:t>
-      </w:r>
-      <w:r>
-        <w:t>2007 LiDAR from the California Department of Water Resources Central Valley Floodplain Evaluation and Delineation (CVFED) project.</w:t>
-      </w:r>
-      <w:r>
-        <w:t xml:space="preserve"> Areas modified by restoration implementation were surveyed using RTK GPS in the fall of 2014 (shortly after project implementation). Most cross-sections used for channel surface interpolation were obtained in the</w:t>
-      </w:r>
-      <w:r>
-        <w:t xml:space="preserve"> summer of 2014. DEM resolution: </w:t>
-      </w:r>
-      <w:r>
-        <w:t>1 m</w:t>
-      </w:r>
-      <w:r>
-        <w:rPr>
-          <w:vertAlign w:val="superscript"/>
-        </w:rPr>
-        <w:t>2</w:t>
-      </w:r>
-      <w:r>
-        <w:t>.</w:t>
-      </w:r>
-    </w:p>
-    <w:p>
-      <w:pPr>
-        <w:pStyle w:val="ListParagraph"/>
-        <w:numPr>
-          <w:ilvl w:val="0"/>
-          <w:numId w:val="4"/>
-        </w:numPr>
-      </w:pPr>
-      <w:r>
-        <w:rPr>
-          <w:b/>
-        </w:rPr>
-        <w:t>Availability to public or third party entities</w:t>
-      </w:r>
-      <w:r>
-        <w:t>:</w:t>
-      </w:r>
-      <w:r>
         <w:t xml:space="preserve"> Please contact Alison Whipple (aawhipple@ucdavis.edu).</w:t>
       </w:r>
     </w:p>
@@ -1109,10 +1067,7 @@
         <w:t xml:space="preserve">Description: </w:t>
       </w:r>
       <w:r>
-        <w:t>2D hydrodynamic modeling for the McCormack-Williamson Tract in support of restoration planning for The Nature Conservancy.</w:t>
-      </w:r>
-      <w:r>
-        <w:t xml:space="preserve"> See </w:t>
+        <w:t xml:space="preserve">2D hydrodynamic modeling for the McCormack-Williamson Tract in support of restoration planning for The Nature Conservancy. See </w:t>
       </w:r>
       <w:proofErr w:type="spellStart"/>
       <w:r>
@@ -1673,13 +1628,7 @@
         <w:pStyle w:val="Heading2"/>
       </w:pPr>
       <w:r>
-        <w:t xml:space="preserve">Lower Cosumnes River </w:t>
-      </w:r>
-      <w:r>
-        <w:t xml:space="preserve">Hydrodynamic </w:t>
-      </w:r>
-      <w:r>
-        <w:t>Modeling – Fleenor</w:t>
+        <w:t>Lower Cosumnes River Hydrodynamic Modeling – Fleenor</w:t>
       </w:r>
     </w:p>
     <w:p>
@@ -1727,8 +1676,184 @@
         <w:t>Contact information:</w:t>
       </w:r>
       <w:r>
+        <w:t xml:space="preserve"> William </w:t>
+      </w:r>
+      <w:proofErr w:type="spellStart"/>
+      <w:r>
+        <w:t>Fleenor</w:t>
+      </w:r>
+      <w:proofErr w:type="spellEnd"/>
+      <w:r>
+        <w:t>, wefleenor@ucdavis.edu</w:t>
+      </w:r>
+    </w:p>
+    <w:p>
+      <w:pPr>
+        <w:pStyle w:val="ListParagraph"/>
+        <w:numPr>
+          <w:ilvl w:val="0"/>
+          <w:numId w:val="8"/>
+        </w:numPr>
+      </w:pPr>
+      <w:r>
+        <w:rPr>
+          <w:b/>
+        </w:rPr>
+        <w:t xml:space="preserve">Geospatial extent: </w:t>
+      </w:r>
+    </w:p>
+    <w:p>
+      <w:pPr>
+        <w:pStyle w:val="ListParagraph"/>
+        <w:numPr>
+          <w:ilvl w:val="0"/>
+          <w:numId w:val="8"/>
+        </w:numPr>
+      </w:pPr>
+      <w:r>
+        <w:rPr>
+          <w:b/>
+        </w:rPr>
+        <w:t xml:space="preserve">Flows modeled: </w:t>
+      </w:r>
+    </w:p>
+    <w:p>
+      <w:pPr>
+        <w:pStyle w:val="ListParagraph"/>
+        <w:numPr>
+          <w:ilvl w:val="0"/>
+          <w:numId w:val="8"/>
+        </w:numPr>
+      </w:pPr>
+      <w:r>
+        <w:rPr>
+          <w:b/>
+        </w:rPr>
+        <w:t>Dimensions:</w:t>
+      </w:r>
+      <w:r>
         <w:t xml:space="preserve"> </w:t>
       </w:r>
+    </w:p>
+    <w:p>
+      <w:pPr>
+        <w:pStyle w:val="ListParagraph"/>
+        <w:numPr>
+          <w:ilvl w:val="0"/>
+          <w:numId w:val="8"/>
+        </w:numPr>
+      </w:pPr>
+      <w:r>
+        <w:rPr>
+          <w:b/>
+        </w:rPr>
+        <w:t>Resolution:</w:t>
+      </w:r>
+    </w:p>
+    <w:p>
+      <w:pPr>
+        <w:pStyle w:val="ListParagraph"/>
+        <w:numPr>
+          <w:ilvl w:val="0"/>
+          <w:numId w:val="8"/>
+        </w:numPr>
+      </w:pPr>
+      <w:r>
+        <w:rPr>
+          <w:b/>
+        </w:rPr>
+        <w:t xml:space="preserve">Platform: </w:t>
+      </w:r>
+    </w:p>
+    <w:p>
+      <w:pPr>
+        <w:pStyle w:val="ListParagraph"/>
+        <w:numPr>
+          <w:ilvl w:val="0"/>
+          <w:numId w:val="8"/>
+        </w:numPr>
+      </w:pPr>
+      <w:r>
+        <w:rPr>
+          <w:b/>
+        </w:rPr>
+        <w:t>Calibrated and verification performed:</w:t>
+      </w:r>
+    </w:p>
+    <w:p>
+      <w:pPr>
+        <w:pStyle w:val="ListParagraph"/>
+        <w:numPr>
+          <w:ilvl w:val="0"/>
+          <w:numId w:val="8"/>
+        </w:numPr>
+      </w:pPr>
+      <w:r>
+        <w:rPr>
+          <w:b/>
+        </w:rPr>
+        <w:t xml:space="preserve">Purpose: </w:t>
+      </w:r>
+    </w:p>
+    <w:p>
+      <w:pPr>
+        <w:pStyle w:val="ListParagraph"/>
+        <w:numPr>
+          <w:ilvl w:val="0"/>
+          <w:numId w:val="8"/>
+        </w:numPr>
+      </w:pPr>
+      <w:r>
+        <w:rPr>
+          <w:b/>
+        </w:rPr>
+        <w:t>Date of model completion</w:t>
+      </w:r>
+      <w:r>
+        <w:t xml:space="preserve">: </w:t>
+      </w:r>
+    </w:p>
+    <w:p>
+      <w:pPr>
+        <w:pStyle w:val="ListParagraph"/>
+        <w:numPr>
+          <w:ilvl w:val="0"/>
+          <w:numId w:val="8"/>
+        </w:numPr>
+      </w:pPr>
+      <w:r>
+        <w:rPr>
+          <w:b/>
+        </w:rPr>
+        <w:t>Date and resolution of underlying elevation data</w:t>
+      </w:r>
+      <w:r>
+        <w:t>:</w:t>
+      </w:r>
+      <w:r>
+        <w:t xml:space="preserve"> </w:t>
+      </w:r>
+    </w:p>
+    <w:p>
+      <w:pPr>
+        <w:pStyle w:val="ListParagraph"/>
+        <w:numPr>
+          <w:ilvl w:val="0"/>
+          <w:numId w:val="8"/>
+        </w:numPr>
+      </w:pPr>
+      <w:r>
+        <w:rPr>
+          <w:b/>
+        </w:rPr>
+        <w:t>Availability to public or third party entities</w:t>
+      </w:r>
+      <w:r>
+        <w:t>:</w:t>
+      </w:r>
+      <w:r>
+        <w:t xml:space="preserve"> Please contact </w:t>
+      </w:r>
       <w:r>
         <w:t xml:space="preserve">William </w:t>
       </w:r>
@@ -1740,13 +1865,72 @@
       <w:r>
         <w:t>, wefleenor@ucdavis.edu</w:t>
       </w:r>
-    </w:p>
-    <w:p>
-      <w:pPr>
-        <w:pStyle w:val="ListParagraph"/>
-        <w:numPr>
-          <w:ilvl w:val="0"/>
-          <w:numId w:val="8"/>
+      <w:r>
+        <w:t>.</w:t>
+      </w:r>
+    </w:p>
+    <w:p>
+      <w:pPr>
+        <w:pStyle w:val="Heading2"/>
+      </w:pPr>
+      <w:r>
+        <w:t>Lower Cosumnes River Hydrodynamic Modeling – MBK</w:t>
+      </w:r>
+    </w:p>
+    <w:p>
+      <w:pPr>
+        <w:pStyle w:val="ListParagraph"/>
+        <w:numPr>
+          <w:ilvl w:val="0"/>
+          <w:numId w:val="9"/>
+        </w:numPr>
+      </w:pPr>
+      <w:r>
+        <w:rPr>
+          <w:b/>
+        </w:rPr>
+        <w:t xml:space="preserve">Project/Model title: </w:t>
+      </w:r>
+    </w:p>
+    <w:p>
+      <w:pPr>
+        <w:pStyle w:val="ListParagraph"/>
+        <w:numPr>
+          <w:ilvl w:val="0"/>
+          <w:numId w:val="9"/>
+        </w:numPr>
+      </w:pPr>
+      <w:r>
+        <w:rPr>
+          <w:b/>
+        </w:rPr>
+        <w:t>Description:</w:t>
+      </w:r>
+    </w:p>
+    <w:p>
+      <w:pPr>
+        <w:pStyle w:val="ListParagraph"/>
+        <w:numPr>
+          <w:ilvl w:val="0"/>
+          <w:numId w:val="9"/>
+        </w:numPr>
+      </w:pPr>
+      <w:r>
+        <w:rPr>
+          <w:b/>
+        </w:rPr>
+        <w:t>Contact information:</w:t>
+      </w:r>
+      <w:r>
+        <w:t xml:space="preserve"> </w:t>
+      </w:r>
+    </w:p>
+    <w:p>
+      <w:pPr>
+        <w:pStyle w:val="ListParagraph"/>
+        <w:numPr>
+          <w:ilvl w:val="0"/>
+          <w:numId w:val="9"/>
         </w:numPr>
       </w:pPr>
       <w:r>
@@ -1761,7 +1945,7 @@
         <w:pStyle w:val="ListParagraph"/>
         <w:numPr>
           <w:ilvl w:val="0"/>
-          <w:numId w:val="8"/>
+          <w:numId w:val="9"/>
         </w:numPr>
       </w:pPr>
       <w:r>
@@ -1776,7 +1960,7 @@
         <w:pStyle w:val="ListParagraph"/>
         <w:numPr>
           <w:ilvl w:val="0"/>
-          <w:numId w:val="8"/>
+          <w:numId w:val="9"/>
         </w:numPr>
       </w:pPr>
       <w:r>
@@ -1794,7 +1978,7 @@
         <w:pStyle w:val="ListParagraph"/>
         <w:numPr>
           <w:ilvl w:val="0"/>
-          <w:numId w:val="8"/>
+          <w:numId w:val="9"/>
         </w:numPr>
       </w:pPr>
       <w:r>
@@ -1809,7 +1993,7 @@
         <w:pStyle w:val="ListParagraph"/>
         <w:numPr>
           <w:ilvl w:val="0"/>
-          <w:numId w:val="8"/>
+          <w:numId w:val="9"/>
         </w:numPr>
       </w:pPr>
       <w:r>
@@ -1824,7 +2008,7 @@
         <w:pStyle w:val="ListParagraph"/>
         <w:numPr>
           <w:ilvl w:val="0"/>
-          <w:numId w:val="8"/>
+          <w:numId w:val="9"/>
         </w:numPr>
       </w:pPr>
       <w:r>
@@ -1839,7 +2023,7 @@
         <w:pStyle w:val="ListParagraph"/>
         <w:numPr>
           <w:ilvl w:val="0"/>
-          <w:numId w:val="8"/>
+          <w:numId w:val="9"/>
         </w:numPr>
       </w:pPr>
       <w:r>
@@ -1854,7 +2038,7 @@
         <w:pStyle w:val="ListParagraph"/>
         <w:numPr>
           <w:ilvl w:val="0"/>
-          <w:numId w:val="8"/>
+          <w:numId w:val="9"/>
         </w:numPr>
       </w:pPr>
       <w:r>
@@ -1872,7 +2056,7 @@
         <w:pStyle w:val="ListParagraph"/>
         <w:numPr>
           <w:ilvl w:val="0"/>
-          <w:numId w:val="8"/>
+          <w:numId w:val="9"/>
         </w:numPr>
       </w:pPr>
       <w:r>
@@ -1893,7 +2077,7 @@
         <w:pStyle w:val="ListParagraph"/>
         <w:numPr>
           <w:ilvl w:val="0"/>
-          <w:numId w:val="8"/>
+          <w:numId w:val="9"/>
         </w:numPr>
       </w:pPr>
       <w:r>
@@ -1905,266 +2089,19 @@
       <w:r>
         <w:t>:</w:t>
       </w:r>
-      <w:r>
-        <w:t xml:space="preserve"> Please contact </w:t>
-      </w:r>
-      <w:r>
-        <w:t xml:space="preserve">William </w:t>
-      </w:r>
-      <w:proofErr w:type="spellStart"/>
-      <w:r>
-        <w:t>Fleenor</w:t>
-      </w:r>
-      <w:proofErr w:type="spellEnd"/>
-      <w:r>
-        <w:t>, wefleenor@ucdavis.edu</w:t>
-      </w:r>
-      <w:r>
-        <w:t>.</w:t>
-      </w:r>
     </w:p>
     <w:p>
       <w:pPr>
         <w:pStyle w:val="Heading2"/>
       </w:pPr>
       <w:r>
-        <w:t xml:space="preserve">Lower Cosumnes River </w:t>
-      </w:r>
-      <w:r>
-        <w:t xml:space="preserve">Hydrodynamic </w:t>
-      </w:r>
-      <w:r>
-        <w:t>Modeling – MBK</w:t>
-      </w:r>
-    </w:p>
-    <w:p>
-      <w:pPr>
-        <w:pStyle w:val="ListParagraph"/>
-        <w:numPr>
-          <w:ilvl w:val="0"/>
-          <w:numId w:val="9"/>
-        </w:numPr>
-      </w:pPr>
-      <w:r>
-        <w:rPr>
-          <w:b/>
-        </w:rPr>
-        <w:t xml:space="preserve">Project/Model title: </w:t>
-      </w:r>
-    </w:p>
-    <w:p>
-      <w:pPr>
-        <w:pStyle w:val="ListParagraph"/>
-        <w:numPr>
-          <w:ilvl w:val="0"/>
-          <w:numId w:val="9"/>
-        </w:numPr>
-      </w:pPr>
-      <w:r>
-        <w:rPr>
-          <w:b/>
-        </w:rPr>
-        <w:t>Description:</w:t>
-      </w:r>
-    </w:p>
-    <w:p>
-      <w:pPr>
-        <w:pStyle w:val="ListParagraph"/>
-        <w:numPr>
-          <w:ilvl w:val="0"/>
-          <w:numId w:val="9"/>
-        </w:numPr>
-      </w:pPr>
-      <w:r>
-        <w:rPr>
-          <w:b/>
-        </w:rPr>
-        <w:t>Contact information:</w:t>
+        <w:t>Triangle Restoration Site</w:t>
       </w:r>
       <w:r>
         <w:t xml:space="preserve"> </w:t>
       </w:r>
-    </w:p>
-    <w:p>
-      <w:pPr>
-        <w:pStyle w:val="ListParagraph"/>
-        <w:numPr>
-          <w:ilvl w:val="0"/>
-          <w:numId w:val="9"/>
-        </w:numPr>
-      </w:pPr>
-      <w:r>
-        <w:rPr>
-          <w:b/>
-        </w:rPr>
-        <w:t xml:space="preserve">Geospatial extent: </w:t>
-      </w:r>
-    </w:p>
-    <w:p>
-      <w:pPr>
-        <w:pStyle w:val="ListParagraph"/>
-        <w:numPr>
-          <w:ilvl w:val="0"/>
-          <w:numId w:val="9"/>
-        </w:numPr>
-      </w:pPr>
-      <w:r>
-        <w:rPr>
-          <w:b/>
-        </w:rPr>
-        <w:t xml:space="preserve">Flows modeled: </w:t>
-      </w:r>
-    </w:p>
-    <w:p>
-      <w:pPr>
-        <w:pStyle w:val="ListParagraph"/>
-        <w:numPr>
-          <w:ilvl w:val="0"/>
-          <w:numId w:val="9"/>
-        </w:numPr>
-      </w:pPr>
-      <w:r>
-        <w:rPr>
-          <w:b/>
-        </w:rPr>
-        <w:t>Dimensions:</w:t>
-      </w:r>
-      <w:r>
-        <w:t xml:space="preserve"> </w:t>
-      </w:r>
-    </w:p>
-    <w:p>
-      <w:pPr>
-        <w:pStyle w:val="ListParagraph"/>
-        <w:numPr>
-          <w:ilvl w:val="0"/>
-          <w:numId w:val="9"/>
-        </w:numPr>
-      </w:pPr>
-      <w:r>
-        <w:rPr>
-          <w:b/>
-        </w:rPr>
-        <w:t>Resolution:</w:t>
-      </w:r>
-    </w:p>
-    <w:p>
-      <w:pPr>
-        <w:pStyle w:val="ListParagraph"/>
-        <w:numPr>
-          <w:ilvl w:val="0"/>
-          <w:numId w:val="9"/>
-        </w:numPr>
-      </w:pPr>
-      <w:r>
-        <w:rPr>
-          <w:b/>
-        </w:rPr>
-        <w:t xml:space="preserve">Platform: </w:t>
-      </w:r>
-    </w:p>
-    <w:p>
-      <w:pPr>
-        <w:pStyle w:val="ListParagraph"/>
-        <w:numPr>
-          <w:ilvl w:val="0"/>
-          <w:numId w:val="9"/>
-        </w:numPr>
-      </w:pPr>
-      <w:r>
-        <w:rPr>
-          <w:b/>
-        </w:rPr>
-        <w:t>Calibrated and verification performed:</w:t>
-      </w:r>
-    </w:p>
-    <w:p>
-      <w:pPr>
-        <w:pStyle w:val="ListParagraph"/>
-        <w:numPr>
-          <w:ilvl w:val="0"/>
-          <w:numId w:val="9"/>
-        </w:numPr>
-      </w:pPr>
-      <w:r>
-        <w:rPr>
-          <w:b/>
-        </w:rPr>
-        <w:t xml:space="preserve">Purpose: </w:t>
-      </w:r>
-    </w:p>
-    <w:p>
-      <w:pPr>
-        <w:pStyle w:val="ListParagraph"/>
-        <w:numPr>
-          <w:ilvl w:val="0"/>
-          <w:numId w:val="9"/>
-        </w:numPr>
-      </w:pPr>
-      <w:r>
-        <w:rPr>
-          <w:b/>
-        </w:rPr>
-        <w:t>Date of model completion</w:t>
-      </w:r>
-      <w:r>
-        <w:t xml:space="preserve">: </w:t>
-      </w:r>
-    </w:p>
-    <w:p>
-      <w:pPr>
-        <w:pStyle w:val="ListParagraph"/>
-        <w:numPr>
-          <w:ilvl w:val="0"/>
-          <w:numId w:val="9"/>
-        </w:numPr>
-      </w:pPr>
-      <w:r>
-        <w:rPr>
-          <w:b/>
-        </w:rPr>
-        <w:t>Date and resolution of underlying elevation data</w:t>
-      </w:r>
-      <w:r>
-        <w:t>:</w:t>
-      </w:r>
-      <w:r>
-        <w:t xml:space="preserve"> </w:t>
-      </w:r>
-    </w:p>
-    <w:p>
-      <w:pPr>
-        <w:pStyle w:val="ListParagraph"/>
-        <w:numPr>
-          <w:ilvl w:val="0"/>
-          <w:numId w:val="9"/>
-        </w:numPr>
-      </w:pPr>
-      <w:r>
-        <w:rPr>
-          <w:b/>
-        </w:rPr>
-        <w:t>Availability to public or third party entities</w:t>
-      </w:r>
-      <w:r>
-        <w:t>:</w:t>
-      </w:r>
-    </w:p>
-    <w:p>
-      <w:pPr>
-        <w:pStyle w:val="Heading2"/>
-      </w:pPr>
-      <w:r>
-        <w:t>Triangle Restoration Site</w:t>
-      </w:r>
-      <w:r>
-        <w:t xml:space="preserve"> </w:t>
-      </w:r>
-      <w:r>
-        <w:t>Hydrodynamic</w:t>
-      </w:r>
-      <w:r>
-        <w:t xml:space="preserve"> Modeling – Andrews</w:t>
+      <w:r>
+        <w:t>Hydrodynamic Modeling – Andrews</w:t>
       </w:r>
     </w:p>
     <w:p>
@@ -2183,14 +2120,50 @@
         <w:t xml:space="preserve">Project/Model title: </w:t>
       </w:r>
       <w:r>
-        <w:t>Development and Application of a Two-Dimensional</w:t>
+        <w:t>Development and Application of a Two-Dimensional Hydrodynamic Model for Riverine Floodplain Environments</w:t>
+      </w:r>
+    </w:p>
+    <w:p>
+      <w:pPr>
+        <w:pStyle w:val="ListParagraph"/>
+        <w:numPr>
+          <w:ilvl w:val="0"/>
+          <w:numId w:val="11"/>
+        </w:numPr>
+      </w:pPr>
+      <w:r>
+        <w:rPr>
+          <w:b/>
+        </w:rPr>
+        <w:t xml:space="preserve">Description: </w:t>
+      </w:r>
+      <w:r>
+        <w:t xml:space="preserve">See </w:t>
+      </w:r>
+      <w:r>
+        <w:t>Andrews_2007_thesis</w:t>
+      </w:r>
+      <w:r>
+        <w:t>.pdf</w:t>
+      </w:r>
+    </w:p>
+    <w:p>
+      <w:pPr>
+        <w:pStyle w:val="ListParagraph"/>
+        <w:numPr>
+          <w:ilvl w:val="0"/>
+          <w:numId w:val="11"/>
+        </w:numPr>
+      </w:pPr>
+      <w:r>
+        <w:rPr>
+          <w:b/>
+        </w:rPr>
+        <w:t>Contact information:</w:t>
       </w:r>
       <w:r>
         <w:t xml:space="preserve"> </w:t>
       </w:r>
-      <w:r>
-        <w:t>Hydrodynamic Model for Riverine Floodplain Environments</w:t>
-      </w:r>
     </w:p>
     <w:p>
       <w:pPr>
@@ -2204,7 +2177,100 @@
         <w:rPr>
           <w:b/>
         </w:rPr>
-        <w:t>Description:</w:t>
+        <w:t xml:space="preserve">Geospatial extent: </w:t>
+      </w:r>
+      <w:r>
+        <w:t>Lower Cosumnes River Triangle Restoration site; 0.36 km</w:t>
+      </w:r>
+      <w:r>
+        <w:rPr>
+          <w:vertAlign w:val="superscript"/>
+        </w:rPr>
+        <w:t>2</w:t>
+      </w:r>
+      <w:r>
+        <w:t>, see Andrews_2007_thesis.pdf</w:t>
+      </w:r>
+    </w:p>
+    <w:p>
+      <w:pPr>
+        <w:pStyle w:val="ListParagraph"/>
+        <w:numPr>
+          <w:ilvl w:val="0"/>
+          <w:numId w:val="11"/>
+        </w:numPr>
+      </w:pPr>
+      <w:r>
+        <w:rPr>
+          <w:b/>
+        </w:rPr>
+        <w:t xml:space="preserve">Flows modeled: </w:t>
+      </w:r>
+    </w:p>
+    <w:p>
+      <w:pPr>
+        <w:pStyle w:val="ListParagraph"/>
+        <w:numPr>
+          <w:ilvl w:val="0"/>
+          <w:numId w:val="11"/>
+        </w:numPr>
+      </w:pPr>
+      <w:r>
+        <w:rPr>
+          <w:b/>
+        </w:rPr>
+        <w:t>Dimensions:</w:t>
+      </w:r>
+      <w:r>
+        <w:t xml:space="preserve"> 2D</w:t>
+      </w:r>
+    </w:p>
+    <w:p>
+      <w:pPr>
+        <w:pStyle w:val="ListParagraph"/>
+        <w:numPr>
+          <w:ilvl w:val="0"/>
+          <w:numId w:val="11"/>
+        </w:numPr>
+      </w:pPr>
+      <w:r>
+        <w:rPr>
+          <w:b/>
+        </w:rPr>
+        <w:t>Resolution:</w:t>
+      </w:r>
+    </w:p>
+    <w:p>
+      <w:pPr>
+        <w:pStyle w:val="ListParagraph"/>
+        <w:numPr>
+          <w:ilvl w:val="0"/>
+          <w:numId w:val="11"/>
+        </w:numPr>
+      </w:pPr>
+      <w:r>
+        <w:rPr>
+          <w:b/>
+        </w:rPr>
+        <w:t xml:space="preserve">Platform: </w:t>
+      </w:r>
+      <w:r>
+        <w:t>2D model developed by Andrews</w:t>
+      </w:r>
+    </w:p>
+    <w:p>
+      <w:pPr>
+        <w:pStyle w:val="ListParagraph"/>
+        <w:numPr>
+          <w:ilvl w:val="0"/>
+          <w:numId w:val="11"/>
+        </w:numPr>
+      </w:pPr>
+      <w:r>
+        <w:rPr>
+          <w:b/>
+        </w:rPr>
+        <w:t>Calibrated and verification performed:</w:t>
       </w:r>
       <w:r>
         <w:rPr>
@@ -2213,10 +2279,129 @@
         <w:t xml:space="preserve"> </w:t>
       </w:r>
       <w:r>
+        <w:t>Calibration performed for February 18-24, 2004 flood event using WSE for several locations.</w:t>
+      </w:r>
+    </w:p>
+    <w:p>
+      <w:pPr>
+        <w:pStyle w:val="ListParagraph"/>
+        <w:numPr>
+          <w:ilvl w:val="0"/>
+          <w:numId w:val="11"/>
+        </w:numPr>
+      </w:pPr>
+      <w:r>
+        <w:rPr>
+          <w:b/>
+        </w:rPr>
+        <w:t xml:space="preserve">Purpose: </w:t>
+      </w:r>
+      <w:r>
+        <w:t>Thesis research</w:t>
+      </w:r>
+    </w:p>
+    <w:p>
+      <w:pPr>
+        <w:pStyle w:val="ListParagraph"/>
+        <w:numPr>
+          <w:ilvl w:val="0"/>
+          <w:numId w:val="11"/>
+        </w:numPr>
+      </w:pPr>
+      <w:r>
+        <w:rPr>
+          <w:b/>
+        </w:rPr>
+        <w:t>Date of model completion</w:t>
+      </w:r>
+      <w:r>
+        <w:t>: 2007</w:t>
+      </w:r>
+    </w:p>
+    <w:p>
+      <w:pPr>
+        <w:pStyle w:val="ListParagraph"/>
+        <w:numPr>
+          <w:ilvl w:val="0"/>
+          <w:numId w:val="11"/>
+        </w:numPr>
+      </w:pPr>
+      <w:r>
+        <w:rPr>
+          <w:b/>
+        </w:rPr>
+        <w:t>Date and resolution of underlying elevation data</w:t>
+      </w:r>
+      <w:r>
+        <w:t>:</w:t>
+      </w:r>
+      <w:r>
+        <w:t xml:space="preserve"> LiDAR 2005</w:t>
+      </w:r>
+    </w:p>
+    <w:p>
+      <w:pPr>
+        <w:pStyle w:val="ListParagraph"/>
+        <w:numPr>
+          <w:ilvl w:val="0"/>
+          <w:numId w:val="11"/>
+        </w:numPr>
+      </w:pPr>
+      <w:r>
+        <w:rPr>
+          <w:b/>
+        </w:rPr>
+        <w:t>Availability to public or third party entities</w:t>
+      </w:r>
+      <w:r>
+        <w:t>:</w:t>
+      </w:r>
+    </w:p>
+    <w:p>
+      <w:pPr>
+        <w:pStyle w:val="Heading2"/>
+      </w:pPr>
+      <w:r>
+        <w:t>Lower Cosumnes River and McCormack-Williamson Tract Hydrodynamic Modeling – Moughamian</w:t>
+      </w:r>
+    </w:p>
+    <w:p>
+      <w:pPr>
+        <w:pStyle w:val="ListParagraph"/>
+        <w:numPr>
+          <w:ilvl w:val="0"/>
+          <w:numId w:val="10"/>
+        </w:numPr>
+      </w:pPr>
+      <w:r>
+        <w:rPr>
+          <w:b/>
+        </w:rPr>
+        <w:t xml:space="preserve">Project/Model title: </w:t>
+      </w:r>
+      <w:r>
+        <w:t>Water Quality Modeling and Monitoring in the California North Delta Area</w:t>
+      </w:r>
+    </w:p>
+    <w:p>
+      <w:pPr>
+        <w:pStyle w:val="ListParagraph"/>
+        <w:numPr>
+          <w:ilvl w:val="0"/>
+          <w:numId w:val="10"/>
+        </w:numPr>
+      </w:pPr>
+      <w:r>
+        <w:rPr>
+          <w:b/>
+        </w:rPr>
+        <w:t xml:space="preserve">Description: </w:t>
+      </w:r>
+      <w:r>
         <w:t xml:space="preserve">See </w:t>
       </w:r>
       <w:r>
-        <w:t>Andrews_2007_thesis</w:t>
+        <w:t>Moughamian_2005_ThesisUCD_MWT</w:t>
       </w:r>
       <w:r>
         <w:t>.pdf</w:t>
@@ -2227,7 +2412,7 @@
         <w:pStyle w:val="ListParagraph"/>
         <w:numPr>
           <w:ilvl w:val="0"/>
-          <w:numId w:val="11"/>
+          <w:numId w:val="10"/>
         </w:numPr>
       </w:pPr>
       <w:r>
@@ -2245,7 +2430,7 @@
         <w:pStyle w:val="ListParagraph"/>
         <w:numPr>
           <w:ilvl w:val="0"/>
-          <w:numId w:val="11"/>
+          <w:numId w:val="10"/>
         </w:numPr>
       </w:pPr>
       <w:r>
@@ -2255,24 +2440,21 @@
         <w:t xml:space="preserve">Geospatial extent: </w:t>
       </w:r>
       <w:r>
-        <w:t>Lower Cosumnes River Triangle Restoration site; 0.36 km</w:t>
-      </w:r>
-      <w:r>
-        <w:rPr>
-          <w:vertAlign w:val="superscript"/>
-        </w:rPr>
-        <w:t>2</w:t>
-      </w:r>
-      <w:r>
-        <w:t>, see Andrews_2007_thesis.pdf</w:t>
-      </w:r>
-    </w:p>
-    <w:p>
-      <w:pPr>
-        <w:pStyle w:val="ListParagraph"/>
-        <w:numPr>
-          <w:ilvl w:val="0"/>
-          <w:numId w:val="11"/>
+        <w:t xml:space="preserve">See </w:t>
+      </w:r>
+      <w:r>
+        <w:t>Moughamian_2005_ThesisUCD_MWT</w:t>
+      </w:r>
+      <w:r>
+        <w:t>.pdf</w:t>
+      </w:r>
+    </w:p>
+    <w:p>
+      <w:pPr>
+        <w:pStyle w:val="ListParagraph"/>
+        <w:numPr>
+          <w:ilvl w:val="0"/>
+          <w:numId w:val="10"/>
         </w:numPr>
       </w:pPr>
       <w:r>
@@ -2287,7 +2469,7 @@
         <w:pStyle w:val="ListParagraph"/>
         <w:numPr>
           <w:ilvl w:val="0"/>
-          <w:numId w:val="11"/>
+          <w:numId w:val="10"/>
         </w:numPr>
       </w:pPr>
       <w:r>
@@ -2297,33 +2479,281 @@
         <w:t>Dimensions:</w:t>
       </w:r>
       <w:r>
+        <w:t xml:space="preserve"> 1D</w:t>
+      </w:r>
+    </w:p>
+    <w:p>
+      <w:pPr>
+        <w:pStyle w:val="ListParagraph"/>
+        <w:numPr>
+          <w:ilvl w:val="0"/>
+          <w:numId w:val="10"/>
+        </w:numPr>
+      </w:pPr>
+      <w:r>
+        <w:rPr>
+          <w:b/>
+        </w:rPr>
+        <w:t>Resolution:</w:t>
+      </w:r>
+    </w:p>
+    <w:p>
+      <w:pPr>
+        <w:pStyle w:val="ListParagraph"/>
+        <w:numPr>
+          <w:ilvl w:val="0"/>
+          <w:numId w:val="10"/>
+        </w:numPr>
+      </w:pPr>
+      <w:r>
+        <w:rPr>
+          <w:b/>
+        </w:rPr>
+        <w:t xml:space="preserve">Platform: </w:t>
+      </w:r>
+      <w:r>
+        <w:t>MIKE 11</w:t>
+      </w:r>
+    </w:p>
+    <w:p>
+      <w:pPr>
+        <w:pStyle w:val="ListParagraph"/>
+        <w:numPr>
+          <w:ilvl w:val="0"/>
+          <w:numId w:val="10"/>
+        </w:numPr>
+      </w:pPr>
+      <w:r>
+        <w:rPr>
+          <w:b/>
+        </w:rPr>
+        <w:t>Calibrated and verification performed:</w:t>
+      </w:r>
+    </w:p>
+    <w:p>
+      <w:pPr>
+        <w:pStyle w:val="ListParagraph"/>
+        <w:numPr>
+          <w:ilvl w:val="0"/>
+          <w:numId w:val="10"/>
+        </w:numPr>
+      </w:pPr>
+      <w:r>
+        <w:rPr>
+          <w:b/>
+        </w:rPr>
+        <w:t xml:space="preserve">Purpose: </w:t>
+      </w:r>
+      <w:r>
+        <w:t>Thesis research</w:t>
+      </w:r>
+    </w:p>
+    <w:p>
+      <w:pPr>
+        <w:pStyle w:val="ListParagraph"/>
+        <w:numPr>
+          <w:ilvl w:val="0"/>
+          <w:numId w:val="10"/>
+        </w:numPr>
+      </w:pPr>
+      <w:r>
+        <w:rPr>
+          <w:b/>
+        </w:rPr>
+        <w:t>Date of model completion</w:t>
+      </w:r>
+      <w:r>
+        <w:t xml:space="preserve">: </w:t>
+      </w:r>
+      <w:r>
+        <w:t>2005</w:t>
+      </w:r>
+    </w:p>
+    <w:p>
+      <w:pPr>
+        <w:pStyle w:val="ListParagraph"/>
+        <w:numPr>
+          <w:ilvl w:val="0"/>
+          <w:numId w:val="10"/>
+        </w:numPr>
+      </w:pPr>
+      <w:r>
+        <w:rPr>
+          <w:b/>
+        </w:rPr>
+        <w:t>Date and resolution of underlying elevation data</w:t>
+      </w:r>
+      <w:r>
+        <w:t>:</w:t>
+      </w:r>
+      <w:r>
         <w:t xml:space="preserve"> </w:t>
       </w:r>
-      <w:r>
-        <w:t>2D</w:t>
-      </w:r>
-    </w:p>
-    <w:p>
-      <w:pPr>
-        <w:pStyle w:val="ListParagraph"/>
-        <w:numPr>
-          <w:ilvl w:val="0"/>
-          <w:numId w:val="11"/>
-        </w:numPr>
-      </w:pPr>
-      <w:r>
-        <w:rPr>
-          <w:b/>
-        </w:rPr>
-        <w:t>Resolution:</w:t>
-      </w:r>
-    </w:p>
-    <w:p>
-      <w:pPr>
-        <w:pStyle w:val="ListParagraph"/>
-        <w:numPr>
-          <w:ilvl w:val="0"/>
-          <w:numId w:val="11"/>
+    </w:p>
+    <w:p>
+      <w:pPr>
+        <w:pStyle w:val="ListParagraph"/>
+        <w:numPr>
+          <w:ilvl w:val="0"/>
+          <w:numId w:val="10"/>
+        </w:numPr>
+      </w:pPr>
+      <w:r>
+        <w:rPr>
+          <w:b/>
+        </w:rPr>
+        <w:t>Availability to public or third party entities</w:t>
+      </w:r>
+      <w:r>
+        <w:t>:</w:t>
+      </w:r>
+      <w:r>
+        <w:t xml:space="preserve"> </w:t>
+      </w:r>
+    </w:p>
+    <w:p>
+      <w:pPr>
+        <w:pStyle w:val="Heading2"/>
+      </w:pPr>
+      <w:r>
+        <w:t>McCormack-Williamson Tract</w:t>
+      </w:r>
+      <w:r>
+        <w:t xml:space="preserve"> Hydrodynamic Modeling</w:t>
+      </w:r>
+      <w:r>
+        <w:t xml:space="preserve"> – Hammersmark</w:t>
+      </w:r>
+    </w:p>
+    <w:p>
+      <w:pPr>
+        <w:pStyle w:val="ListParagraph"/>
+        <w:numPr>
+          <w:ilvl w:val="0"/>
+          <w:numId w:val="12"/>
+        </w:numPr>
+      </w:pPr>
+      <w:r>
+        <w:rPr>
+          <w:b/>
+        </w:rPr>
+        <w:t>Project/Model title</w:t>
+      </w:r>
+      <w:r>
+        <w:t>: Hydrodynamic Modeling and GIS Analysis of the Habitat Potential and Flood Control Benefits of the Restoration of a Leveed Delta Island</w:t>
+      </w:r>
+    </w:p>
+    <w:p>
+      <w:pPr>
+        <w:pStyle w:val="ListParagraph"/>
+        <w:numPr>
+          <w:ilvl w:val="0"/>
+          <w:numId w:val="12"/>
+        </w:numPr>
+      </w:pPr>
+      <w:r>
+        <w:rPr>
+          <w:b/>
+        </w:rPr>
+        <w:t xml:space="preserve">Description: </w:t>
+      </w:r>
+      <w:r>
+        <w:t>See Hammersmark-2003.pdf</w:t>
+      </w:r>
+    </w:p>
+    <w:p>
+      <w:pPr>
+        <w:pStyle w:val="ListParagraph"/>
+        <w:numPr>
+          <w:ilvl w:val="0"/>
+          <w:numId w:val="12"/>
+        </w:numPr>
+      </w:pPr>
+      <w:r>
+        <w:rPr>
+          <w:b/>
+        </w:rPr>
+        <w:t>Contact information:</w:t>
+      </w:r>
+      <w:r>
+        <w:t xml:space="preserve"> </w:t>
+      </w:r>
+    </w:p>
+    <w:p>
+      <w:pPr>
+        <w:pStyle w:val="ListParagraph"/>
+        <w:numPr>
+          <w:ilvl w:val="0"/>
+          <w:numId w:val="12"/>
+        </w:numPr>
+      </w:pPr>
+      <w:r>
+        <w:rPr>
+          <w:b/>
+        </w:rPr>
+        <w:t xml:space="preserve">Geospatial extent: </w:t>
+      </w:r>
+      <w:r>
+        <w:t>See Hammersmark-2003.pdf</w:t>
+      </w:r>
+    </w:p>
+    <w:p>
+      <w:pPr>
+        <w:pStyle w:val="ListParagraph"/>
+        <w:numPr>
+          <w:ilvl w:val="0"/>
+          <w:numId w:val="12"/>
+        </w:numPr>
+      </w:pPr>
+      <w:r>
+        <w:rPr>
+          <w:b/>
+        </w:rPr>
+        <w:t xml:space="preserve">Flows modeled: </w:t>
+      </w:r>
+      <w:r>
+        <w:t>~2.5-yr, ~5-yr, ~10-yr, ~25-yr</w:t>
+      </w:r>
+    </w:p>
+    <w:p>
+      <w:pPr>
+        <w:pStyle w:val="ListParagraph"/>
+        <w:numPr>
+          <w:ilvl w:val="0"/>
+          <w:numId w:val="12"/>
+        </w:numPr>
+      </w:pPr>
+      <w:r>
+        <w:rPr>
+          <w:b/>
+        </w:rPr>
+        <w:t>Dimensions:</w:t>
+      </w:r>
+      <w:r>
+        <w:t xml:space="preserve"> 1D</w:t>
+      </w:r>
+    </w:p>
+    <w:p>
+      <w:pPr>
+        <w:pStyle w:val="ListParagraph"/>
+        <w:numPr>
+          <w:ilvl w:val="0"/>
+          <w:numId w:val="12"/>
+        </w:numPr>
+      </w:pPr>
+      <w:r>
+        <w:rPr>
+          <w:b/>
+        </w:rPr>
+        <w:t xml:space="preserve">Resolution: </w:t>
+      </w:r>
+    </w:p>
+    <w:p>
+      <w:pPr>
+        <w:pStyle w:val="ListParagraph"/>
+        <w:numPr>
+          <w:ilvl w:val="0"/>
+          <w:numId w:val="12"/>
         </w:numPr>
       </w:pPr>
       <w:r>
@@ -2333,39 +2763,33 @@
         <w:t xml:space="preserve">Platform: </w:t>
       </w:r>
       <w:r>
-        <w:t>2D model developed by Andrews</w:t>
-      </w:r>
-    </w:p>
-    <w:p>
-      <w:pPr>
-        <w:pStyle w:val="ListParagraph"/>
-        <w:numPr>
-          <w:ilvl w:val="0"/>
-          <w:numId w:val="11"/>
-        </w:numPr>
-      </w:pPr>
-      <w:r>
-        <w:rPr>
-          <w:b/>
-        </w:rPr>
-        <w:t>Calibrated and verification performed:</w:t>
-      </w:r>
-      <w:r>
-        <w:rPr>
-          <w:b/>
-        </w:rPr>
-        <w:t xml:space="preserve"> </w:t>
-      </w:r>
-      <w:r>
-        <w:t>Calibration performed for February 18-24, 2004 flood event using WSE for several locations.</w:t>
-      </w:r>
-    </w:p>
-    <w:p>
-      <w:pPr>
-        <w:pStyle w:val="ListParagraph"/>
-        <w:numPr>
-          <w:ilvl w:val="0"/>
-          <w:numId w:val="11"/>
+        <w:t>MIKE11</w:t>
+      </w:r>
+    </w:p>
+    <w:p>
+      <w:pPr>
+        <w:pStyle w:val="ListParagraph"/>
+        <w:numPr>
+          <w:ilvl w:val="0"/>
+          <w:numId w:val="12"/>
+        </w:numPr>
+      </w:pPr>
+      <w:r>
+        <w:rPr>
+          <w:b/>
+        </w:rPr>
+        <w:t xml:space="preserve">Calibrated and verification performed: </w:t>
+      </w:r>
+      <w:r>
+        <w:t>Yes, see Hammersmark-2003.pdf</w:t>
+      </w:r>
+    </w:p>
+    <w:p>
+      <w:pPr>
+        <w:pStyle w:val="ListParagraph"/>
+        <w:numPr>
+          <w:ilvl w:val="0"/>
+          <w:numId w:val="12"/>
         </w:numPr>
       </w:pPr>
       <w:r>
@@ -2374,16 +2798,13 @@
         </w:rPr>
         <w:t xml:space="preserve">Purpose: </w:t>
       </w:r>
-      <w:r>
-        <w:t>Thesis research</w:t>
-      </w:r>
-    </w:p>
-    <w:p>
-      <w:pPr>
-        <w:pStyle w:val="ListParagraph"/>
-        <w:numPr>
-          <w:ilvl w:val="0"/>
-          <w:numId w:val="11"/>
+    </w:p>
+    <w:p>
+      <w:pPr>
+        <w:pStyle w:val="ListParagraph"/>
+        <w:numPr>
+          <w:ilvl w:val="0"/>
+          <w:numId w:val="12"/>
         </w:numPr>
       </w:pPr>
       <w:r>
@@ -2393,569 +2814,7 @@
         <w:t>Date of model completion</w:t>
       </w:r>
       <w:r>
-        <w:t xml:space="preserve">: </w:t>
-      </w:r>
-      <w:r>
-        <w:t>2007</w:t>
-      </w:r>
-    </w:p>
-    <w:p>
-      <w:pPr>
-        <w:pStyle w:val="ListParagraph"/>
-        <w:numPr>
-          <w:ilvl w:val="0"/>
-          <w:numId w:val="11"/>
-        </w:numPr>
-      </w:pPr>
-      <w:r>
-        <w:rPr>
-          <w:b/>
-        </w:rPr>
-        <w:t>Date and resolution of underlying elevation data</w:t>
-      </w:r>
-      <w:r>
-        <w:t>:</w:t>
-      </w:r>
-      <w:r>
-        <w:t xml:space="preserve"> </w:t>
-      </w:r>
-      <w:r>
-        <w:t>LiDAR 2005</w:t>
-      </w:r>
-    </w:p>
-    <w:p>
-      <w:pPr>
-        <w:pStyle w:val="ListParagraph"/>
-        <w:numPr>
-          <w:ilvl w:val="0"/>
-          <w:numId w:val="11"/>
-        </w:numPr>
-      </w:pPr>
-      <w:r>
-        <w:rPr>
-          <w:b/>
-        </w:rPr>
-        <w:t>Availability to public or third party entities</w:t>
-      </w:r>
-      <w:r>
-        <w:t>:</w:t>
-      </w:r>
-    </w:p>
-    <w:p>
-      <w:pPr>
-        <w:pStyle w:val="Heading2"/>
-      </w:pPr>
-      <w:r>
-        <w:t xml:space="preserve">Lower Cosumnes River and McCormack-Williamson Tract </w:t>
-      </w:r>
-      <w:r>
-        <w:t>Hydrodynamic</w:t>
-      </w:r>
-      <w:r>
-        <w:t xml:space="preserve"> Modeling – Moughamian</w:t>
-      </w:r>
-    </w:p>
-    <w:p>
-      <w:pPr>
-        <w:pStyle w:val="ListParagraph"/>
-        <w:numPr>
-          <w:ilvl w:val="0"/>
-          <w:numId w:val="10"/>
-        </w:numPr>
-      </w:pPr>
-      <w:r>
-        <w:rPr>
-          <w:b/>
-        </w:rPr>
-        <w:t xml:space="preserve">Project/Model title: </w:t>
-      </w:r>
-      <w:r>
-        <w:t>Water Quality Modeling and Monitoring in the California North Delta Area</w:t>
-      </w:r>
-    </w:p>
-    <w:p>
-      <w:pPr>
-        <w:pStyle w:val="ListParagraph"/>
-        <w:numPr>
-          <w:ilvl w:val="0"/>
-          <w:numId w:val="10"/>
-        </w:numPr>
-      </w:pPr>
-      <w:r>
-        <w:rPr>
-          <w:b/>
-        </w:rPr>
-        <w:t>Description:</w:t>
-      </w:r>
-      <w:r>
-        <w:rPr>
-          <w:b/>
-        </w:rPr>
-        <w:t xml:space="preserve"> </w:t>
-      </w:r>
-      <w:r>
-        <w:t xml:space="preserve">See </w:t>
-      </w:r>
-      <w:r>
-        <w:t>Moughamian_2005_ThesisUCD_MWT</w:t>
-      </w:r>
-      <w:r>
-        <w:t>.pdf</w:t>
-      </w:r>
-    </w:p>
-    <w:p>
-      <w:pPr>
-        <w:pStyle w:val="ListParagraph"/>
-        <w:numPr>
-          <w:ilvl w:val="0"/>
-          <w:numId w:val="10"/>
-        </w:numPr>
-      </w:pPr>
-      <w:r>
-        <w:rPr>
-          <w:b/>
-        </w:rPr>
-        <w:t>Contact information:</w:t>
-      </w:r>
-      <w:r>
-        <w:t xml:space="preserve"> </w:t>
-      </w:r>
-    </w:p>
-    <w:p>
-      <w:pPr>
-        <w:pStyle w:val="ListParagraph"/>
-        <w:numPr>
-          <w:ilvl w:val="0"/>
-          <w:numId w:val="10"/>
-        </w:numPr>
-      </w:pPr>
-      <w:r>
-        <w:rPr>
-          <w:b/>
-        </w:rPr>
-        <w:t xml:space="preserve">Geospatial extent: </w:t>
-      </w:r>
-      <w:r>
-        <w:t xml:space="preserve">See </w:t>
-      </w:r>
-      <w:r>
-        <w:t>Moughamian_2005_ThesisUCD_MWT</w:t>
-      </w:r>
-      <w:r>
-        <w:t>.pdf</w:t>
-      </w:r>
-    </w:p>
-    <w:p>
-      <w:pPr>
-        <w:pStyle w:val="ListParagraph"/>
-        <w:numPr>
-          <w:ilvl w:val="0"/>
-          <w:numId w:val="10"/>
-        </w:numPr>
-      </w:pPr>
-      <w:r>
-        <w:rPr>
-          <w:b/>
-        </w:rPr>
-        <w:t xml:space="preserve">Flows modeled: </w:t>
-      </w:r>
-    </w:p>
-    <w:p>
-      <w:pPr>
-        <w:pStyle w:val="ListParagraph"/>
-        <w:numPr>
-          <w:ilvl w:val="0"/>
-          <w:numId w:val="10"/>
-        </w:numPr>
-      </w:pPr>
-      <w:r>
-        <w:rPr>
-          <w:b/>
-        </w:rPr>
-        <w:t>Dimensions:</w:t>
-      </w:r>
-      <w:r>
-        <w:t xml:space="preserve"> </w:t>
-      </w:r>
-      <w:r>
-        <w:t>1D</w:t>
-      </w:r>
-    </w:p>
-    <w:p>
-      <w:pPr>
-        <w:pStyle w:val="ListParagraph"/>
-        <w:numPr>
-          <w:ilvl w:val="0"/>
-          <w:numId w:val="10"/>
-        </w:numPr>
-      </w:pPr>
-      <w:r>
-        <w:rPr>
-          <w:b/>
-        </w:rPr>
-        <w:t>Resolution:</w:t>
-      </w:r>
-    </w:p>
-    <w:p>
-      <w:pPr>
-        <w:pStyle w:val="ListParagraph"/>
-        <w:numPr>
-          <w:ilvl w:val="0"/>
-          <w:numId w:val="10"/>
-        </w:numPr>
-      </w:pPr>
-      <w:r>
-        <w:rPr>
-          <w:b/>
-        </w:rPr>
-        <w:t xml:space="preserve">Platform: </w:t>
-      </w:r>
-      <w:r>
-        <w:t>MIKE 11</w:t>
-      </w:r>
-    </w:p>
-    <w:p>
-      <w:pPr>
-        <w:pStyle w:val="ListParagraph"/>
-        <w:numPr>
-          <w:ilvl w:val="0"/>
-          <w:numId w:val="10"/>
-        </w:numPr>
-      </w:pPr>
-      <w:r>
-        <w:rPr>
-          <w:b/>
-        </w:rPr>
-        <w:t>Calibrated and verification performed:</w:t>
-      </w:r>
-    </w:p>
-    <w:p>
-      <w:pPr>
-        <w:pStyle w:val="ListParagraph"/>
-        <w:numPr>
-          <w:ilvl w:val="0"/>
-          <w:numId w:val="10"/>
-        </w:numPr>
-      </w:pPr>
-      <w:r>
-        <w:rPr>
-          <w:b/>
-        </w:rPr>
-        <w:t xml:space="preserve">Purpose: </w:t>
-      </w:r>
-      <w:r>
-        <w:t>Thesis research</w:t>
-      </w:r>
-    </w:p>
-    <w:p>
-      <w:pPr>
-        <w:pStyle w:val="ListParagraph"/>
-        <w:numPr>
-          <w:ilvl w:val="0"/>
-          <w:numId w:val="10"/>
-        </w:numPr>
-      </w:pPr>
-      <w:r>
-        <w:rPr>
-          <w:b/>
-        </w:rPr>
-        <w:t>Date of model completion</w:t>
-      </w:r>
-      <w:r>
-        <w:t>:</w:t>
-      </w:r>
-      <w:r>
-        <w:t xml:space="preserve"> </w:t>
-      </w:r>
-      <w:r>
-        <w:t>2005</w:t>
-      </w:r>
-    </w:p>
-    <w:p>
-      <w:pPr>
-        <w:pStyle w:val="ListParagraph"/>
-        <w:numPr>
-          <w:ilvl w:val="0"/>
-          <w:numId w:val="10"/>
-        </w:numPr>
-      </w:pPr>
-      <w:r>
-        <w:rPr>
-          <w:b/>
-        </w:rPr>
-        <w:t>Date and resolution of underlying elevation data</w:t>
-      </w:r>
-      <w:r>
-        <w:t>:</w:t>
-      </w:r>
-      <w:r>
-        <w:t xml:space="preserve"> </w:t>
-      </w:r>
-    </w:p>
-    <w:p>
-      <w:pPr>
-        <w:pStyle w:val="ListParagraph"/>
-        <w:numPr>
-          <w:ilvl w:val="0"/>
-          <w:numId w:val="10"/>
-        </w:numPr>
-      </w:pPr>
-      <w:r>
-        <w:rPr>
-          <w:b/>
-        </w:rPr>
-        <w:t>Availability to public or third party entities</w:t>
-      </w:r>
-      <w:r>
-        <w:t>:</w:t>
-      </w:r>
-      <w:r>
-        <w:t xml:space="preserve"> </w:t>
-      </w:r>
-    </w:p>
-    <w:p>
-      <w:pPr>
-        <w:pStyle w:val="Heading2"/>
-      </w:pPr>
-      <w:r>
-        <w:t>McCormack-Williamson Tract</w:t>
-      </w:r>
-      <w:r>
-        <w:t xml:space="preserve"> </w:t>
-      </w:r>
-      <w:r>
-        <w:t>Hydrodynamic Modeling</w:t>
-      </w:r>
-      <w:r>
-        <w:t xml:space="preserve"> – Hammersmark</w:t>
-      </w:r>
-    </w:p>
-    <w:p>
-      <w:pPr>
-        <w:pStyle w:val="ListParagraph"/>
-        <w:numPr>
-          <w:ilvl w:val="0"/>
-          <w:numId w:val="12"/>
-        </w:numPr>
-      </w:pPr>
-      <w:r>
-        <w:rPr>
-          <w:b/>
-        </w:rPr>
-        <w:t>Project/Model title</w:t>
-      </w:r>
-      <w:r>
-        <w:t>: Hydrodynamic Modeling and GIS Analysis of the Habitat Potential and Flood</w:t>
-      </w:r>
-      <w:r>
-        <w:t xml:space="preserve"> </w:t>
-      </w:r>
-      <w:r>
-        <w:t>Control Benefits of the Restoration of a Leveed Delta Island</w:t>
-      </w:r>
-    </w:p>
-    <w:p>
-      <w:pPr>
-        <w:pStyle w:val="ListParagraph"/>
-        <w:numPr>
-          <w:ilvl w:val="0"/>
-          <w:numId w:val="12"/>
-        </w:numPr>
-      </w:pPr>
-      <w:r>
-        <w:rPr>
-          <w:b/>
-        </w:rPr>
-        <w:t>Description:</w:t>
-      </w:r>
-      <w:r>
-        <w:rPr>
-          <w:b/>
-        </w:rPr>
-        <w:t xml:space="preserve"> </w:t>
-      </w:r>
-      <w:r>
-        <w:t>See Hammersmark-2003.pdf</w:t>
-      </w:r>
-    </w:p>
-    <w:p>
-      <w:pPr>
-        <w:pStyle w:val="ListParagraph"/>
-        <w:numPr>
-          <w:ilvl w:val="0"/>
-          <w:numId w:val="12"/>
-        </w:numPr>
-      </w:pPr>
-      <w:r>
-        <w:rPr>
-          <w:b/>
-        </w:rPr>
-        <w:t>Contact information:</w:t>
-      </w:r>
-      <w:r>
-        <w:t xml:space="preserve"> </w:t>
-      </w:r>
-    </w:p>
-    <w:p>
-      <w:pPr>
-        <w:pStyle w:val="ListParagraph"/>
-        <w:numPr>
-          <w:ilvl w:val="0"/>
-          <w:numId w:val="12"/>
-        </w:numPr>
-      </w:pPr>
-      <w:r>
-        <w:rPr>
-          <w:b/>
-        </w:rPr>
-        <w:t xml:space="preserve">Geospatial extent: </w:t>
-      </w:r>
-      <w:r>
-        <w:t>See Hammersmark-2003.pdf</w:t>
-      </w:r>
-    </w:p>
-    <w:p>
-      <w:pPr>
-        <w:pStyle w:val="ListParagraph"/>
-        <w:numPr>
-          <w:ilvl w:val="0"/>
-          <w:numId w:val="12"/>
-        </w:numPr>
-      </w:pPr>
-      <w:r>
-        <w:rPr>
-          <w:b/>
-        </w:rPr>
-        <w:t xml:space="preserve">Flows modeled: </w:t>
-      </w:r>
-      <w:r>
-        <w:t>~2.5-yr, ~5-yr, ~10-yr</w:t>
-      </w:r>
-      <w:r>
-        <w:t>, ~25-yr</w:t>
-      </w:r>
-    </w:p>
-    <w:p>
-      <w:pPr>
-        <w:pStyle w:val="ListParagraph"/>
-        <w:numPr>
-          <w:ilvl w:val="0"/>
-          <w:numId w:val="12"/>
-        </w:numPr>
-      </w:pPr>
-      <w:r>
-        <w:rPr>
-          <w:b/>
-        </w:rPr>
-        <w:t>Dimensions:</w:t>
-      </w:r>
-      <w:r>
-        <w:t xml:space="preserve"> </w:t>
-      </w:r>
-      <w:r>
-        <w:t>1D</w:t>
-      </w:r>
-    </w:p>
-    <w:p>
-      <w:pPr>
-        <w:pStyle w:val="ListParagraph"/>
-        <w:numPr>
-          <w:ilvl w:val="0"/>
-          <w:numId w:val="12"/>
-        </w:numPr>
-      </w:pPr>
-      <w:r>
-        <w:rPr>
-          <w:b/>
-        </w:rPr>
-        <w:t>Resolution:</w:t>
-      </w:r>
-      <w:r>
-        <w:rPr>
-          <w:b/>
-        </w:rPr>
-        <w:t xml:space="preserve"> </w:t>
-      </w:r>
-    </w:p>
-    <w:p>
-      <w:pPr>
-        <w:pStyle w:val="ListParagraph"/>
-        <w:numPr>
-          <w:ilvl w:val="0"/>
-          <w:numId w:val="12"/>
-        </w:numPr>
-      </w:pPr>
-      <w:r>
-        <w:rPr>
-          <w:b/>
-        </w:rPr>
-        <w:t xml:space="preserve">Platform: </w:t>
-      </w:r>
-      <w:r>
-        <w:t>MIKE11</w:t>
-      </w:r>
-    </w:p>
-    <w:p>
-      <w:pPr>
-        <w:pStyle w:val="ListParagraph"/>
-        <w:numPr>
-          <w:ilvl w:val="0"/>
-          <w:numId w:val="12"/>
-        </w:numPr>
-      </w:pPr>
-      <w:r>
-        <w:rPr>
-          <w:b/>
-        </w:rPr>
-        <w:t>Calibrated and verification performed:</w:t>
-      </w:r>
-      <w:r>
-        <w:rPr>
-          <w:b/>
-        </w:rPr>
-        <w:t xml:space="preserve"> </w:t>
-      </w:r>
-      <w:r>
-        <w:t>Yes, s</w:t>
-      </w:r>
-      <w:r>
-        <w:t>ee Hammersmark-2003.pdf</w:t>
-      </w:r>
-    </w:p>
-    <w:p>
-      <w:pPr>
-        <w:pStyle w:val="ListParagraph"/>
-        <w:numPr>
-          <w:ilvl w:val="0"/>
-          <w:numId w:val="12"/>
-        </w:numPr>
-      </w:pPr>
-      <w:r>
-        <w:rPr>
-          <w:b/>
-        </w:rPr>
-        <w:t xml:space="preserve">Purpose: </w:t>
-      </w:r>
-    </w:p>
-    <w:p>
-      <w:pPr>
-        <w:pStyle w:val="ListParagraph"/>
-        <w:numPr>
-          <w:ilvl w:val="0"/>
-          <w:numId w:val="12"/>
-        </w:numPr>
-      </w:pPr>
-      <w:r>
-        <w:rPr>
-          <w:b/>
-        </w:rPr>
-        <w:t>Date of model completion</w:t>
-      </w:r>
-      <w:r>
-        <w:t xml:space="preserve">: </w:t>
-      </w:r>
-      <w:r>
-        <w:t>2002</w:t>
+        <w:t>: 2002</w:t>
       </w:r>
     </w:p>
     <w:p>
@@ -3023,252 +2882,234 @@
         <w:pStyle w:val="ListParagraph"/>
         <w:numPr>
           <w:ilvl w:val="0"/>
-          <w:numId w:val="12"/>
-        </w:numPr>
-      </w:pPr>
-      <w:r>
-        <w:rPr>
-          <w:b/>
-        </w:rPr>
-        <w:t>Project/Model title</w:t>
-      </w:r>
-      <w:r>
-        <w:t xml:space="preserve">: </w:t>
-      </w:r>
-      <w:r>
-        <w:t>An Unsteady Hydraulic Surface Water Model</w:t>
-      </w:r>
-      <w:r>
-        <w:t xml:space="preserve"> </w:t>
-      </w:r>
-      <w:r>
-        <w:t>of the Lower Cosumnes River, California,</w:t>
-      </w:r>
-      <w:r>
-        <w:t xml:space="preserve"> </w:t>
-      </w:r>
-      <w:r>
-        <w:t>for the Investigation of Floodplain Dynamics</w:t>
-      </w:r>
-    </w:p>
-    <w:p>
-      <w:pPr>
-        <w:pStyle w:val="ListParagraph"/>
-        <w:numPr>
-          <w:ilvl w:val="0"/>
-          <w:numId w:val="12"/>
-        </w:numPr>
-      </w:pPr>
-      <w:r>
-        <w:rPr>
-          <w:b/>
-        </w:rPr>
-        <w:t xml:space="preserve">Description: </w:t>
-      </w:r>
-      <w:r>
-        <w:t>See Blake_2001_thesis.pdf</w:t>
-      </w:r>
-    </w:p>
-    <w:p>
-      <w:pPr>
-        <w:pStyle w:val="ListParagraph"/>
-        <w:numPr>
-          <w:ilvl w:val="0"/>
-          <w:numId w:val="12"/>
-        </w:numPr>
-      </w:pPr>
-      <w:r>
-        <w:rPr>
-          <w:b/>
-        </w:rPr>
-        <w:t>Contact information:</w:t>
-      </w:r>
-      <w:r>
-        <w:t xml:space="preserve"> </w:t>
-      </w:r>
-    </w:p>
-    <w:p>
-      <w:pPr>
-        <w:pStyle w:val="ListParagraph"/>
-        <w:numPr>
-          <w:ilvl w:val="0"/>
-          <w:numId w:val="12"/>
-        </w:numPr>
-      </w:pPr>
-      <w:r>
-        <w:rPr>
-          <w:b/>
-        </w:rPr>
-        <w:t xml:space="preserve">Geospatial extent: </w:t>
-      </w:r>
-      <w:r>
-        <w:t>See Blake_2001_thesis.pdf</w:t>
-      </w:r>
-    </w:p>
-    <w:p>
-      <w:pPr>
-        <w:pStyle w:val="ListParagraph"/>
-        <w:numPr>
-          <w:ilvl w:val="0"/>
-          <w:numId w:val="12"/>
-        </w:numPr>
-      </w:pPr>
-      <w:r>
-        <w:rPr>
-          <w:b/>
-        </w:rPr>
-        <w:t xml:space="preserve">Flows modeled: </w:t>
-      </w:r>
-      <w:r>
-        <w:t>~2.5-yr, ~5-yr, ~10-yr</w:t>
-      </w:r>
-    </w:p>
-    <w:p>
-      <w:pPr>
-        <w:pStyle w:val="ListParagraph"/>
-        <w:numPr>
-          <w:ilvl w:val="0"/>
-          <w:numId w:val="12"/>
-        </w:numPr>
-      </w:pPr>
-      <w:r>
-        <w:rPr>
-          <w:b/>
-        </w:rPr>
-        <w:t>Dimensions:</w:t>
-      </w:r>
-      <w:r>
-        <w:t xml:space="preserve"> 1D</w:t>
-      </w:r>
-    </w:p>
-    <w:p>
-      <w:pPr>
-        <w:pStyle w:val="ListParagraph"/>
-        <w:numPr>
-          <w:ilvl w:val="0"/>
-          <w:numId w:val="12"/>
-        </w:numPr>
-      </w:pPr>
-      <w:r>
-        <w:rPr>
-          <w:b/>
-        </w:rPr>
-        <w:t>Resolution:</w:t>
-      </w:r>
-    </w:p>
-    <w:p>
-      <w:pPr>
-        <w:pStyle w:val="ListParagraph"/>
-        <w:numPr>
-          <w:ilvl w:val="0"/>
-          <w:numId w:val="12"/>
-        </w:numPr>
-      </w:pPr>
-      <w:r>
-        <w:rPr>
-          <w:b/>
-        </w:rPr>
-        <w:t xml:space="preserve">Platform: </w:t>
-      </w:r>
-      <w:r>
-        <w:t>MIKE11</w:t>
-      </w:r>
-    </w:p>
-    <w:p>
-      <w:pPr>
-        <w:pStyle w:val="ListParagraph"/>
-        <w:numPr>
-          <w:ilvl w:val="0"/>
-          <w:numId w:val="12"/>
-        </w:numPr>
-      </w:pPr>
-      <w:r>
-        <w:rPr>
-          <w:b/>
-        </w:rPr>
-        <w:t xml:space="preserve">Calibrated and verification performed: </w:t>
-      </w:r>
-      <w:r>
-        <w:t>Yes</w:t>
-      </w:r>
-      <w:r>
-        <w:t>, s</w:t>
-      </w:r>
-      <w:r>
-        <w:t>ee Blake_2001_thesis.pdf</w:t>
-      </w:r>
-    </w:p>
-    <w:p>
-      <w:pPr>
-        <w:pStyle w:val="ListParagraph"/>
-        <w:numPr>
-          <w:ilvl w:val="0"/>
-          <w:numId w:val="12"/>
-        </w:numPr>
-      </w:pPr>
-      <w:r>
-        <w:rPr>
-          <w:b/>
-        </w:rPr>
-        <w:t xml:space="preserve">Purpose: </w:t>
-      </w:r>
-    </w:p>
-    <w:p>
-      <w:pPr>
-        <w:pStyle w:val="ListParagraph"/>
-        <w:numPr>
-          <w:ilvl w:val="0"/>
-          <w:numId w:val="12"/>
-        </w:numPr>
-      </w:pPr>
-      <w:r>
-        <w:rPr>
-          <w:b/>
-        </w:rPr>
-        <w:t>Date of model completion</w:t>
-      </w:r>
-      <w:r>
-        <w:t xml:space="preserve">: </w:t>
-      </w:r>
-      <w:r>
-        <w:t>200</w:t>
-      </w:r>
-      <w:r>
-        <w:t>1</w:t>
-      </w:r>
-    </w:p>
-    <w:p>
-      <w:pPr>
-        <w:pStyle w:val="ListParagraph"/>
-        <w:numPr>
-          <w:ilvl w:val="0"/>
-          <w:numId w:val="12"/>
-        </w:numPr>
-      </w:pPr>
-      <w:r>
-        <w:rPr>
-          <w:b/>
-        </w:rPr>
-        <w:t>Date and resolution of underlying elevation data</w:t>
-      </w:r>
-      <w:r>
-        <w:t>:</w:t>
-      </w:r>
-      <w:r>
-        <w:t xml:space="preserve"> </w:t>
-      </w:r>
-      <w:r>
-        <w:t>See Blake_2001_thesis.pdf</w:t>
-      </w:r>
+          <w:numId w:val="13"/>
+        </w:numPr>
+      </w:pPr>
       <w:bookmarkStart w:id="0" w:name="_GoBack"/>
       <w:bookmarkEnd w:id="0"/>
-    </w:p>
-    <w:p>
-      <w:pPr>
-        <w:pStyle w:val="ListParagraph"/>
-        <w:numPr>
-          <w:ilvl w:val="0"/>
-          <w:numId w:val="12"/>
+      <w:r>
+        <w:rPr>
+          <w:b/>
+        </w:rPr>
+        <w:t>Project/Model title</w:t>
+      </w:r>
+      <w:r>
+        <w:t xml:space="preserve">: </w:t>
+      </w:r>
+      <w:r>
+        <w:t>An Unsteady Hydraulic Surface Water Model of the Lower Cosumnes River, California, for the Investigation of Floodplain Dynamics</w:t>
+      </w:r>
+    </w:p>
+    <w:p>
+      <w:pPr>
+        <w:pStyle w:val="ListParagraph"/>
+        <w:numPr>
+          <w:ilvl w:val="0"/>
+          <w:numId w:val="13"/>
+        </w:numPr>
+      </w:pPr>
+      <w:r>
+        <w:rPr>
+          <w:b/>
+        </w:rPr>
+        <w:t xml:space="preserve">Description: </w:t>
+      </w:r>
+      <w:r>
+        <w:t>See Blake_2001_thesis.pdf</w:t>
+      </w:r>
+    </w:p>
+    <w:p>
+      <w:pPr>
+        <w:pStyle w:val="ListParagraph"/>
+        <w:numPr>
+          <w:ilvl w:val="0"/>
+          <w:numId w:val="13"/>
+        </w:numPr>
+      </w:pPr>
+      <w:r>
+        <w:rPr>
+          <w:b/>
+        </w:rPr>
+        <w:t>Contact information:</w:t>
+      </w:r>
+      <w:r>
+        <w:t xml:space="preserve"> </w:t>
+      </w:r>
+    </w:p>
+    <w:p>
+      <w:pPr>
+        <w:pStyle w:val="ListParagraph"/>
+        <w:numPr>
+          <w:ilvl w:val="0"/>
+          <w:numId w:val="13"/>
+        </w:numPr>
+      </w:pPr>
+      <w:r>
+        <w:rPr>
+          <w:b/>
+        </w:rPr>
+        <w:t xml:space="preserve">Geospatial extent: </w:t>
+      </w:r>
+      <w:r>
+        <w:t>See Blake_2001_thesis.pdf</w:t>
+      </w:r>
+    </w:p>
+    <w:p>
+      <w:pPr>
+        <w:pStyle w:val="ListParagraph"/>
+        <w:numPr>
+          <w:ilvl w:val="0"/>
+          <w:numId w:val="13"/>
+        </w:numPr>
+      </w:pPr>
+      <w:r>
+        <w:rPr>
+          <w:b/>
+        </w:rPr>
+        <w:t xml:space="preserve">Flows modeled: </w:t>
+      </w:r>
+      <w:r>
+        <w:t>~2.5-yr, ~5-yr, ~10-yr</w:t>
+      </w:r>
+    </w:p>
+    <w:p>
+      <w:pPr>
+        <w:pStyle w:val="ListParagraph"/>
+        <w:numPr>
+          <w:ilvl w:val="0"/>
+          <w:numId w:val="13"/>
+        </w:numPr>
+      </w:pPr>
+      <w:r>
+        <w:rPr>
+          <w:b/>
+        </w:rPr>
+        <w:t>Dimensions:</w:t>
+      </w:r>
+      <w:r>
+        <w:t xml:space="preserve"> 1D</w:t>
+      </w:r>
+    </w:p>
+    <w:p>
+      <w:pPr>
+        <w:pStyle w:val="ListParagraph"/>
+        <w:numPr>
+          <w:ilvl w:val="0"/>
+          <w:numId w:val="13"/>
+        </w:numPr>
+      </w:pPr>
+      <w:r>
+        <w:rPr>
+          <w:b/>
+        </w:rPr>
+        <w:t>Resolution:</w:t>
+      </w:r>
+    </w:p>
+    <w:p>
+      <w:pPr>
+        <w:pStyle w:val="ListParagraph"/>
+        <w:numPr>
+          <w:ilvl w:val="0"/>
+          <w:numId w:val="13"/>
+        </w:numPr>
+      </w:pPr>
+      <w:r>
+        <w:rPr>
+          <w:b/>
+        </w:rPr>
+        <w:t xml:space="preserve">Platform: </w:t>
+      </w:r>
+      <w:r>
+        <w:t>MIKE11</w:t>
+      </w:r>
+    </w:p>
+    <w:p>
+      <w:pPr>
+        <w:pStyle w:val="ListParagraph"/>
+        <w:numPr>
+          <w:ilvl w:val="0"/>
+          <w:numId w:val="13"/>
+        </w:numPr>
+      </w:pPr>
+      <w:r>
+        <w:rPr>
+          <w:b/>
+        </w:rPr>
+        <w:t xml:space="preserve">Calibrated and verification performed: </w:t>
+      </w:r>
+      <w:r>
+        <w:t>Yes</w:t>
+      </w:r>
+      <w:r>
+        <w:t>, see Blake_2001_thesis.pdf</w:t>
+      </w:r>
+    </w:p>
+    <w:p>
+      <w:pPr>
+        <w:pStyle w:val="ListParagraph"/>
+        <w:numPr>
+          <w:ilvl w:val="0"/>
+          <w:numId w:val="13"/>
+        </w:numPr>
+      </w:pPr>
+      <w:r>
+        <w:rPr>
+          <w:b/>
+        </w:rPr>
+        <w:t xml:space="preserve">Purpose: </w:t>
+      </w:r>
+    </w:p>
+    <w:p>
+      <w:pPr>
+        <w:pStyle w:val="ListParagraph"/>
+        <w:numPr>
+          <w:ilvl w:val="0"/>
+          <w:numId w:val="13"/>
+        </w:numPr>
+      </w:pPr>
+      <w:r>
+        <w:rPr>
+          <w:b/>
+        </w:rPr>
+        <w:t>Date of model completion</w:t>
+      </w:r>
+      <w:r>
+        <w:t>: 200</w:t>
+      </w:r>
+      <w:r>
+        <w:t>1</w:t>
+      </w:r>
+    </w:p>
+    <w:p>
+      <w:pPr>
+        <w:pStyle w:val="ListParagraph"/>
+        <w:numPr>
+          <w:ilvl w:val="0"/>
+          <w:numId w:val="13"/>
+        </w:numPr>
+      </w:pPr>
+      <w:r>
+        <w:rPr>
+          <w:b/>
+        </w:rPr>
+        <w:t>Date and resolution of underlying elevation data</w:t>
+      </w:r>
+      <w:r>
+        <w:t>:</w:t>
+      </w:r>
+      <w:r>
+        <w:t xml:space="preserve"> </w:t>
+      </w:r>
+      <w:r>
+        <w:t>See Blake_2001_thesis.pdf</w:t>
+      </w:r>
+    </w:p>
+    <w:p>
+      <w:pPr>
+        <w:pStyle w:val="ListParagraph"/>
+        <w:numPr>
+          <w:ilvl w:val="0"/>
+          <w:numId w:val="13"/>
         </w:numPr>
       </w:pPr>
       <w:r>
@@ -3383,6 +3224,95 @@
     </w:lvl>
   </w:abstractNum>
   <w:abstractNum w:abstractNumId="1" w15:restartNumberingAfterBreak="0">
+    <w:nsid w:val="0C472C2A"/>
+    <w:multiLevelType w:val="hybridMultilevel"/>
+    <w:tmpl w:val="1D12A2D4"/>
+    <w:lvl w:ilvl="0" w:tplc="0409000F">
+      <w:start w:val="1"/>
+      <w:numFmt w:val="decimal"/>
+      <w:lvlText w:val="%1."/>
+      <w:lvlJc w:val="left"/>
+      <w:pPr>
+        <w:ind w:left="360" w:hanging="360"/>
+      </w:pPr>
+      <w:rPr>
+        <w:rFonts w:hint="default"/>
+      </w:rPr>
+    </w:lvl>
+    <w:lvl w:ilvl="1" w:tplc="04090019" w:tentative="1">
+      <w:start w:val="1"/>
+      <w:numFmt w:val="lowerLetter"/>
+      <w:lvlText w:val="%2."/>
+      <w:lvlJc w:val="left"/>
+      <w:pPr>
+        <w:ind w:left="1080" w:hanging="360"/>
+      </w:pPr>
+    </w:lvl>
+    <w:lvl w:ilvl="2" w:tplc="0409001B" w:tentative="1">
+      <w:start w:val="1"/>
+      <w:numFmt w:val="lowerRoman"/>
+      <w:lvlText w:val="%3."/>
+      <w:lvlJc w:val="right"/>
+      <w:pPr>
+        <w:ind w:left="1800" w:hanging="180"/>
+      </w:pPr>
+    </w:lvl>
+    <w:lvl w:ilvl="3" w:tplc="0409000F" w:tentative="1">
+      <w:start w:val="1"/>
+      <w:numFmt w:val="decimal"/>
+      <w:lvlText w:val="%4."/>
+      <w:lvlJc w:val="left"/>
+      <w:pPr>
+        <w:ind w:left="2520" w:hanging="360"/>
+      </w:pPr>
+    </w:lvl>
+    <w:lvl w:ilvl="4" w:tplc="04090019" w:tentative="1">
+      <w:start w:val="1"/>
+      <w:numFmt w:val="lowerLetter"/>
+      <w:lvlText w:val="%5."/>
+      <w:lvlJc w:val="left"/>
+      <w:pPr>
+        <w:ind w:left="3240" w:hanging="360"/>
+      </w:pPr>
+    </w:lvl>
+    <w:lvl w:ilvl="5" w:tplc="0409001B" w:tentative="1">
+      <w:start w:val="1"/>
+      <w:numFmt w:val="lowerRoman"/>
+      <w:lvlText w:val="%6."/>
+      <w:lvlJc w:val="right"/>
+      <w:pPr>
+        <w:ind w:left="3960" w:hanging="180"/>
+      </w:pPr>
+    </w:lvl>
+    <w:lvl w:ilvl="6" w:tplc="0409000F" w:tentative="1">
+      <w:start w:val="1"/>
+      <w:numFmt w:val="decimal"/>
+      <w:lvlText w:val="%7."/>
+      <w:lvlJc w:val="left"/>
+      <w:pPr>
+        <w:ind w:left="4680" w:hanging="360"/>
+      </w:pPr>
+    </w:lvl>
+    <w:lvl w:ilvl="7" w:tplc="04090019" w:tentative="1">
+      <w:start w:val="1"/>
+      <w:numFmt w:val="lowerLetter"/>
+      <w:lvlText w:val="%8."/>
+      <w:lvlJc w:val="left"/>
+      <w:pPr>
+        <w:ind w:left="5400" w:hanging="360"/>
+      </w:pPr>
+    </w:lvl>
+    <w:lvl w:ilvl="8" w:tplc="0409001B" w:tentative="1">
+      <w:start w:val="1"/>
+      <w:numFmt w:val="lowerRoman"/>
+      <w:lvlText w:val="%9."/>
+      <w:lvlJc w:val="right"/>
+      <w:pPr>
+        <w:ind w:left="6120" w:hanging="180"/>
+      </w:pPr>
+    </w:lvl>
+  </w:abstractNum>
+  <w:abstractNum w:abstractNumId="2" w15:restartNumberingAfterBreak="0">
     <w:nsid w:val="0FED3C5F"/>
     <w:multiLevelType w:val="hybridMultilevel"/>
     <w:tmpl w:val="8C4CBAA0"/>
@@ -3495,7 +3425,7 @@
       </w:rPr>
     </w:lvl>
   </w:abstractNum>
-  <w:abstractNum w:abstractNumId="2" w15:restartNumberingAfterBreak="0">
+  <w:abstractNum w:abstractNumId="3" w15:restartNumberingAfterBreak="0">
     <w:nsid w:val="2BB452B3"/>
     <w:multiLevelType w:val="hybridMultilevel"/>
     <w:tmpl w:val="1D12A2D4"/>
@@ -3584,7 +3514,7 @@
       </w:pPr>
     </w:lvl>
   </w:abstractNum>
-  <w:abstractNum w:abstractNumId="3" w15:restartNumberingAfterBreak="0">
+  <w:abstractNum w:abstractNumId="4" w15:restartNumberingAfterBreak="0">
     <w:nsid w:val="46B67850"/>
     <w:multiLevelType w:val="hybridMultilevel"/>
     <w:tmpl w:val="1D12A2D4"/>
@@ -3673,7 +3603,7 @@
       </w:pPr>
     </w:lvl>
   </w:abstractNum>
-  <w:abstractNum w:abstractNumId="4" w15:restartNumberingAfterBreak="0">
+  <w:abstractNum w:abstractNumId="5" w15:restartNumberingAfterBreak="0">
     <w:nsid w:val="4F8A237D"/>
     <w:multiLevelType w:val="multilevel"/>
     <w:tmpl w:val="0409001F"/>
@@ -3759,7 +3689,7 @@
       </w:pPr>
     </w:lvl>
   </w:abstractNum>
-  <w:abstractNum w:abstractNumId="5" w15:restartNumberingAfterBreak="0">
+  <w:abstractNum w:abstractNumId="6" w15:restartNumberingAfterBreak="0">
     <w:nsid w:val="58BA16EB"/>
     <w:multiLevelType w:val="hybridMultilevel"/>
     <w:tmpl w:val="1D12A2D4"/>
@@ -3848,7 +3778,7 @@
       </w:pPr>
     </w:lvl>
   </w:abstractNum>
-  <w:abstractNum w:abstractNumId="6" w15:restartNumberingAfterBreak="0">
+  <w:abstractNum w:abstractNumId="7" w15:restartNumberingAfterBreak="0">
     <w:nsid w:val="58D66492"/>
     <w:multiLevelType w:val="hybridMultilevel"/>
     <w:tmpl w:val="1D12A2D4"/>
@@ -3937,7 +3867,7 @@
       </w:pPr>
     </w:lvl>
   </w:abstractNum>
-  <w:abstractNum w:abstractNumId="7" w15:restartNumberingAfterBreak="0">
+  <w:abstractNum w:abstractNumId="8" w15:restartNumberingAfterBreak="0">
     <w:nsid w:val="5FAC2622"/>
     <w:multiLevelType w:val="hybridMultilevel"/>
     <w:tmpl w:val="1D12A2D4"/>
@@ -4026,7 +3956,7 @@
       </w:pPr>
     </w:lvl>
   </w:abstractNum>
-  <w:abstractNum w:abstractNumId="8" w15:restartNumberingAfterBreak="0">
+  <w:abstractNum w:abstractNumId="9" w15:restartNumberingAfterBreak="0">
     <w:nsid w:val="5FC3789C"/>
     <w:multiLevelType w:val="hybridMultilevel"/>
     <w:tmpl w:val="1D12A2D4"/>
@@ -4115,7 +4045,7 @@
       </w:pPr>
     </w:lvl>
   </w:abstractNum>
-  <w:abstractNum w:abstractNumId="9" w15:restartNumberingAfterBreak="0">
+  <w:abstractNum w:abstractNumId="10" w15:restartNumberingAfterBreak="0">
     <w:nsid w:val="610F57CC"/>
     <w:multiLevelType w:val="hybridMultilevel"/>
     <w:tmpl w:val="1D12A2D4"/>
@@ -4204,7 +4134,7 @@
       </w:pPr>
     </w:lvl>
   </w:abstractNum>
-  <w:abstractNum w:abstractNumId="10" w15:restartNumberingAfterBreak="0">
+  <w:abstractNum w:abstractNumId="11" w15:restartNumberingAfterBreak="0">
     <w:nsid w:val="71BC0F86"/>
     <w:multiLevelType w:val="hybridMultilevel"/>
     <w:tmpl w:val="1D12A2D4"/>
@@ -4293,7 +4223,7 @@
       </w:pPr>
     </w:lvl>
   </w:abstractNum>
-  <w:abstractNum w:abstractNumId="11" w15:restartNumberingAfterBreak="0">
+  <w:abstractNum w:abstractNumId="12" w15:restartNumberingAfterBreak="0">
     <w:nsid w:val="7CD247BA"/>
     <w:multiLevelType w:val="hybridMultilevel"/>
     <w:tmpl w:val="1D12A2D4"/>
@@ -4383,40 +4313,43 @@
     </w:lvl>
   </w:abstractNum>
   <w:num w:numId="1">
+    <w:abstractNumId w:val="8"/>
+  </w:num>
+  <w:num w:numId="2">
+    <w:abstractNumId w:val="2"/>
+  </w:num>
+  <w:num w:numId="3">
+    <w:abstractNumId w:val="5"/>
+  </w:num>
+  <w:num w:numId="4">
     <w:abstractNumId w:val="7"/>
   </w:num>
-  <w:num w:numId="2">
-    <w:abstractNumId w:val="1"/>
+  <w:num w:numId="5">
+    <w:abstractNumId w:val="11"/>
   </w:num>
-  <w:num w:numId="3">
-    <w:abstractNumId w:val="4"/>
+  <w:num w:numId="6">
+    <w:abstractNumId w:val="9"/>
   </w:num>
-  <w:num w:numId="4">
+  <w:num w:numId="7">
+    <w:abstractNumId w:val="10"/>
+  </w:num>
+  <w:num w:numId="8">
+    <w:abstractNumId w:val="3"/>
+  </w:num>
+  <w:num w:numId="9">
+    <w:abstractNumId w:val="12"/>
+  </w:num>
+  <w:num w:numId="10">
     <w:abstractNumId w:val="6"/>
   </w:num>
-  <w:num w:numId="5">
-    <w:abstractNumId w:val="10"/>
-  </w:num>
-  <w:num w:numId="6">
-    <w:abstractNumId w:val="8"/>
-  </w:num>
-  <w:num w:numId="7">
-    <w:abstractNumId w:val="9"/>
-  </w:num>
-  <w:num w:numId="8">
-    <w:abstractNumId w:val="2"/>
-  </w:num>
-  <w:num w:numId="9">
-    <w:abstractNumId w:val="11"/>
-  </w:num>
-  <w:num w:numId="10">
-    <w:abstractNumId w:val="5"/>
-  </w:num>
   <w:num w:numId="11">
-    <w:abstractNumId w:val="3"/>
+    <w:abstractNumId w:val="4"/>
   </w:num>
   <w:num w:numId="12">
     <w:abstractNumId w:val="0"/>
+  </w:num>
+  <w:num w:numId="13">
+    <w:abstractNumId w:val="1"/>
   </w:num>
 </w:numbering>
 </file>

</xml_diff>